<commit_message>
Made new plots, wrote documentation, added logs
</commit_message>
<xml_diff>
--- a/About the datasets.docx
+++ b/About the datasets.docx
@@ -54,23 +54,7 @@
         <w:rPr>
           <w:lang w:val="en-GB"/>
         </w:rPr>
-        <w:t>the heart-</w:t>
-      </w:r>
-      <w:proofErr w:type="spellStart"/>
-      <w:proofErr w:type="gramStart"/>
-      <w:r>
-        <w:rPr>
-          <w:lang w:val="en-GB"/>
-        </w:rPr>
-        <w:t>disease.NAMES</w:t>
-      </w:r>
-      <w:proofErr w:type="spellEnd"/>
-      <w:proofErr w:type="gramEnd"/>
-      <w:r>
-        <w:rPr>
-          <w:lang w:val="en-GB"/>
-        </w:rPr>
-        <w:t xml:space="preserve"> file</w:t>
+        <w:t>the heart-disease.NAMES file</w:t>
       </w:r>
       <w:r>
         <w:rPr>
@@ -270,35 +254,7 @@
         <w:rPr>
           <w:lang w:val="en-GB"/>
         </w:rPr>
-        <w:t>Class distribution: (</w:t>
-      </w:r>
-      <w:proofErr w:type="spellStart"/>
-      <w:r>
-        <w:rPr>
-          <w:lang w:val="en-GB"/>
-        </w:rPr>
-        <w:t>Classtype</w:t>
-      </w:r>
-      <w:proofErr w:type="spellEnd"/>
-      <w:r>
-        <w:rPr>
-          <w:lang w:val="en-GB"/>
-        </w:rPr>
-        <w:t xml:space="preserve"> (domain [0,4]) is referring to feature 58 “</w:t>
-      </w:r>
-      <w:proofErr w:type="spellStart"/>
-      <w:r>
-        <w:rPr>
-          <w:lang w:val="en-GB"/>
-        </w:rPr>
-        <w:t>num</w:t>
-      </w:r>
-      <w:proofErr w:type="spellEnd"/>
-      <w:r>
-        <w:rPr>
-          <w:lang w:val="en-GB"/>
-        </w:rPr>
-        <w:t xml:space="preserve">”, </w:t>
+        <w:t xml:space="preserve">Class distribution: (Classtype (domain [0,4]) is referring to feature 58 “num”, </w:t>
       </w:r>
       <w:r>
         <w:rPr>
@@ -401,13 +357,7 @@
               <w:rPr>
                 <w:lang w:val="en-GB"/>
               </w:rPr>
-              <w:t xml:space="preserve">Class = </w:t>
-            </w:r>
-            <w:r>
-              <w:rPr>
-                <w:lang w:val="en-GB"/>
-              </w:rPr>
-              <w:t>1</w:t>
+              <w:t>Class = 1</w:t>
             </w:r>
           </w:p>
         </w:tc>
@@ -426,13 +376,7 @@
               <w:rPr>
                 <w:lang w:val="en-GB"/>
               </w:rPr>
-              <w:t xml:space="preserve">Class = </w:t>
-            </w:r>
-            <w:r>
-              <w:rPr>
-                <w:lang w:val="en-GB"/>
-              </w:rPr>
-              <w:t>2</w:t>
+              <w:t>Class = 2</w:t>
             </w:r>
           </w:p>
         </w:tc>
@@ -451,13 +395,7 @@
               <w:rPr>
                 <w:lang w:val="en-GB"/>
               </w:rPr>
-              <w:t xml:space="preserve">Class = </w:t>
-            </w:r>
-            <w:r>
-              <w:rPr>
-                <w:lang w:val="en-GB"/>
-              </w:rPr>
-              <w:t>3</w:t>
+              <w:t>Class = 3</w:t>
             </w:r>
           </w:p>
         </w:tc>
@@ -476,13 +414,7 @@
               <w:rPr>
                 <w:lang w:val="en-GB"/>
               </w:rPr>
-              <w:t xml:space="preserve">Class = </w:t>
-            </w:r>
-            <w:r>
-              <w:rPr>
-                <w:lang w:val="en-GB"/>
-              </w:rPr>
-              <w:t>4</w:t>
+              <w:t>Class = 4</w:t>
             </w:r>
           </w:p>
         </w:tc>
@@ -1080,6 +1012,12 @@
         </w:rPr>
         <w:t xml:space="preserve"> 3.8.5</w:t>
       </w:r>
+      <w:r>
+        <w:rPr>
+          <w:lang w:val="en-GB"/>
+        </w:rPr>
+        <w:t xml:space="preserve"> (64-bit)</w:t>
+      </w:r>
     </w:p>
     <w:p>
       <w:pPr>
@@ -1197,7 +1135,19 @@
         <w:rPr>
           <w:lang w:val="en-GB"/>
         </w:rPr>
-        <w:t>roject, only the following .data files were use:</w:t>
+        <w:t>roject, only the following .data files were use</w:t>
+      </w:r>
+      <w:r>
+        <w:rPr>
+          <w:lang w:val="en-GB"/>
+        </w:rPr>
+        <w:t>d</w:t>
+      </w:r>
+      <w:r>
+        <w:rPr>
+          <w:lang w:val="en-GB"/>
+        </w:rPr>
+        <w:t>:</w:t>
       </w:r>
     </w:p>
     <w:tbl>
@@ -1262,14 +1212,12 @@
                 <w:lang w:val="en-GB"/>
               </w:rPr>
             </w:pPr>
-            <w:proofErr w:type="spellStart"/>
             <w:r>
               <w:rPr>
                 <w:lang w:val="en-GB"/>
               </w:rPr>
               <w:t>cleveland.data</w:t>
             </w:r>
-            <w:proofErr w:type="spellEnd"/>
           </w:p>
         </w:tc>
         <w:tc>
@@ -1304,14 +1252,12 @@
                 <w:lang w:val="en-GB"/>
               </w:rPr>
             </w:pPr>
-            <w:proofErr w:type="spellStart"/>
             <w:r>
               <w:rPr>
                 <w:lang w:val="en-GB"/>
               </w:rPr>
               <w:t>hungarian.data</w:t>
             </w:r>
-            <w:proofErr w:type="spellEnd"/>
           </w:p>
         </w:tc>
         <w:tc>
@@ -1350,16 +1296,8 @@
               <w:rPr>
                 <w:lang w:val="en-GB"/>
               </w:rPr>
-              <w:t>long-beach-</w:t>
-            </w:r>
-            <w:proofErr w:type="spellStart"/>
-            <w:r>
-              <w:rPr>
-                <w:lang w:val="en-GB"/>
-              </w:rPr>
-              <w:t>va.data</w:t>
-            </w:r>
-            <w:proofErr w:type="spellEnd"/>
+              <w:t>long-beach-va.data</w:t>
+            </w:r>
           </w:p>
         </w:tc>
         <w:tc>
@@ -1394,14 +1332,12 @@
                 <w:lang w:val="en-GB"/>
               </w:rPr>
             </w:pPr>
-            <w:proofErr w:type="spellStart"/>
             <w:r>
               <w:rPr>
                 <w:lang w:val="en-GB"/>
               </w:rPr>
               <w:t>switzerland.data</w:t>
             </w:r>
-            <w:proofErr w:type="spellEnd"/>
           </w:p>
         </w:tc>
         <w:tc>
@@ -1509,14 +1445,12 @@
                 <w:lang w:val="en-GB"/>
               </w:rPr>
             </w:pPr>
-            <w:proofErr w:type="spellStart"/>
             <w:r>
               <w:rPr>
                 <w:lang w:val="en-GB"/>
               </w:rPr>
               <w:t>new.data</w:t>
             </w:r>
-            <w:proofErr w:type="spellEnd"/>
           </w:p>
         </w:tc>
         <w:tc>
@@ -1551,28 +1485,12 @@
                 <w:lang w:val="en-GB"/>
               </w:rPr>
             </w:pPr>
-            <w:proofErr w:type="spellStart"/>
-            <w:proofErr w:type="gramStart"/>
-            <w:r>
-              <w:rPr>
-                <w:lang w:val="en-GB"/>
-              </w:rPr>
-              <w:t>processed.</w:t>
-            </w:r>
-            <w:r>
-              <w:rPr>
-                <w:lang w:val="en-GB"/>
-              </w:rPr>
-              <w:t>cleveland</w:t>
-            </w:r>
-            <w:proofErr w:type="gramEnd"/>
-            <w:r>
-              <w:rPr>
-                <w:lang w:val="en-GB"/>
-              </w:rPr>
-              <w:t>.data</w:t>
-            </w:r>
-            <w:proofErr w:type="spellEnd"/>
+            <w:r>
+              <w:rPr>
+                <w:lang w:val="en-GB"/>
+              </w:rPr>
+              <w:t>processed.cleveland.data</w:t>
+            </w:r>
           </w:p>
         </w:tc>
         <w:tc>
@@ -1607,28 +1525,12 @@
                 <w:lang w:val="en-GB"/>
               </w:rPr>
             </w:pPr>
-            <w:proofErr w:type="spellStart"/>
-            <w:proofErr w:type="gramStart"/>
-            <w:r>
-              <w:rPr>
-                <w:lang w:val="en-GB"/>
-              </w:rPr>
-              <w:t>processed.</w:t>
-            </w:r>
-            <w:r>
-              <w:rPr>
-                <w:lang w:val="en-GB"/>
-              </w:rPr>
-              <w:t>hungarian</w:t>
-            </w:r>
-            <w:proofErr w:type="gramEnd"/>
-            <w:r>
-              <w:rPr>
-                <w:lang w:val="en-GB"/>
-              </w:rPr>
-              <w:t>.data</w:t>
-            </w:r>
-            <w:proofErr w:type="spellEnd"/>
+            <w:r>
+              <w:rPr>
+                <w:lang w:val="en-GB"/>
+              </w:rPr>
+              <w:t>processed.hungarian.data</w:t>
+            </w:r>
           </w:p>
         </w:tc>
         <w:tc>
@@ -1663,22 +1565,12 @@
                 <w:lang w:val="en-GB"/>
               </w:rPr>
             </w:pPr>
-            <w:proofErr w:type="spellStart"/>
-            <w:proofErr w:type="gramStart"/>
-            <w:r>
-              <w:rPr>
-                <w:lang w:val="en-GB"/>
-              </w:rPr>
-              <w:t>processed.switzerland</w:t>
-            </w:r>
-            <w:proofErr w:type="gramEnd"/>
-            <w:r>
-              <w:rPr>
-                <w:lang w:val="en-GB"/>
-              </w:rPr>
-              <w:t>.data</w:t>
-            </w:r>
-            <w:proofErr w:type="spellEnd"/>
+            <w:r>
+              <w:rPr>
+                <w:lang w:val="en-GB"/>
+              </w:rPr>
+              <w:t>processed.switzerland.data</w:t>
+            </w:r>
           </w:p>
         </w:tc>
         <w:tc>
@@ -1713,14 +1605,12 @@
                 <w:lang w:val="en-GB"/>
               </w:rPr>
             </w:pPr>
-            <w:proofErr w:type="spellStart"/>
             <w:r>
               <w:rPr>
                 <w:lang w:val="en-GB"/>
               </w:rPr>
               <w:t>processed.va.data</w:t>
             </w:r>
-            <w:proofErr w:type="spellEnd"/>
           </w:p>
         </w:tc>
         <w:tc>
@@ -1755,16 +1645,12 @@
                 <w:lang w:val="en-GB"/>
               </w:rPr>
             </w:pPr>
-            <w:proofErr w:type="spellStart"/>
-            <w:proofErr w:type="gramStart"/>
             <w:r>
               <w:rPr>
                 <w:lang w:val="en-GB"/>
               </w:rPr>
               <w:t>reprocessed.hungarian</w:t>
             </w:r>
-            <w:proofErr w:type="spellEnd"/>
-            <w:proofErr w:type="gramEnd"/>
           </w:p>
         </w:tc>
         <w:tc>
@@ -2010,13 +1896,7 @@
               <w:rPr>
                 <w:lang w:val="en-GB"/>
               </w:rPr>
-              <w:t>cleveland</w:t>
-            </w:r>
-            <w:r>
-              <w:rPr>
-                <w:lang w:val="en-GB"/>
-              </w:rPr>
-              <w:t>_76_header.csv</w:t>
+              <w:t>cleveland_76_header.csv</w:t>
             </w:r>
           </w:p>
         </w:tc>
@@ -2056,13 +1936,7 @@
               <w:rPr>
                 <w:lang w:val="en-GB"/>
               </w:rPr>
-              <w:t>hungarian</w:t>
-            </w:r>
-            <w:r>
-              <w:rPr>
-                <w:lang w:val="en-GB"/>
-              </w:rPr>
-              <w:t>_76_header.csv</w:t>
+              <w:t>hungarian_76_header.csv</w:t>
             </w:r>
           </w:p>
         </w:tc>
@@ -2102,13 +1976,7 @@
               <w:rPr>
                 <w:lang w:val="en-GB"/>
               </w:rPr>
-              <w:t>long-beach-va</w:t>
-            </w:r>
-            <w:r>
-              <w:rPr>
-                <w:lang w:val="en-GB"/>
-              </w:rPr>
-              <w:t>_76_header.csv</w:t>
+              <w:t>long-beach-va_76_header.csv</w:t>
             </w:r>
           </w:p>
         </w:tc>
@@ -2148,13 +2016,7 @@
               <w:rPr>
                 <w:lang w:val="en-GB"/>
               </w:rPr>
-              <w:t>switzerland</w:t>
-            </w:r>
-            <w:r>
-              <w:rPr>
-                <w:lang w:val="en-GB"/>
-              </w:rPr>
-              <w:t>_76_header.csv</w:t>
+              <w:t>switzerland_76_header.csv</w:t>
             </w:r>
           </w:p>
         </w:tc>
@@ -2221,104 +2083,30 @@
         <w:jc w:val="both"/>
         <w:rPr>
           <w:rStyle w:val="Fett"/>
-        </w:rPr>
-      </w:pPr>
-      <w:proofErr w:type="spellStart"/>
+          <w:lang w:val="en-GB"/>
+        </w:rPr>
+      </w:pPr>
       <w:r>
         <w:rPr>
           <w:rStyle w:val="Fett"/>
+          <w:lang w:val="en-GB"/>
         </w:rPr>
         <w:lastRenderedPageBreak/>
-        <w:t>Process</w:t>
-      </w:r>
-      <w:proofErr w:type="spellEnd"/>
-      <w:r>
-        <w:rPr>
-          <w:rStyle w:val="Fett"/>
-        </w:rPr>
-        <w:t xml:space="preserve"> </w:t>
-      </w:r>
-      <w:proofErr w:type="spellStart"/>
-      <w:r>
-        <w:rPr>
-          <w:rStyle w:val="Fett"/>
-        </w:rPr>
-        <w:t>of</w:t>
-      </w:r>
-      <w:proofErr w:type="spellEnd"/>
-      <w:r>
-        <w:rPr>
-          <w:rStyle w:val="Fett"/>
-        </w:rPr>
-        <w:t xml:space="preserve"> </w:t>
-      </w:r>
-      <w:proofErr w:type="spellStart"/>
-      <w:r>
-        <w:rPr>
-          <w:rStyle w:val="Fett"/>
-        </w:rPr>
-        <w:t>Visuali</w:t>
-      </w:r>
-      <w:r>
-        <w:rPr>
-          <w:rStyle w:val="Fett"/>
-        </w:rPr>
-        <w:t>z</w:t>
-      </w:r>
-      <w:r>
-        <w:rPr>
-          <w:rStyle w:val="Fett"/>
-        </w:rPr>
-        <w:t>ation</w:t>
-      </w:r>
-      <w:proofErr w:type="spellEnd"/>
-      <w:r>
-        <w:rPr>
-          <w:rStyle w:val="Fett"/>
-        </w:rPr>
-        <w:t xml:space="preserve"> and Analyse</w:t>
-      </w:r>
-    </w:p>
-    <w:p>
-      <w:pPr>
-        <w:jc w:val="both"/>
-        <w:rPr>
-          <w:lang w:val="en-GB"/>
-        </w:rPr>
-      </w:pPr>
-      <w:r>
-        <w:rPr>
-          <w:lang w:val="en-GB"/>
-        </w:rPr>
-        <w:t xml:space="preserve">The processing in the data was done in the following order. </w:t>
-      </w:r>
-      <w:proofErr w:type="spellStart"/>
-      <w:r>
-        <w:rPr>
-          <w:lang w:val="en-GB"/>
-        </w:rPr>
-        <w:t>Preprocessing</w:t>
-      </w:r>
-      <w:proofErr w:type="spellEnd"/>
-      <w:r>
-        <w:rPr>
-          <w:lang w:val="en-GB"/>
-        </w:rPr>
-        <w:t xml:space="preserve"> and (general) visualisation, feature selection, reduction and finally classification. It is general a good idea to start with some visualisations get a rough overview and kind of an intuition of the (abstract) data. In a second step doing a feature selection is crucial, because 76 features go beyond the constraints of a reasonable analysis. Using the </w:t>
-      </w:r>
-      <w:proofErr w:type="spellStart"/>
-      <w:r>
-        <w:rPr>
-          <w:lang w:val="en-GB"/>
-        </w:rPr>
-        <w:t>RandoForestClassifier</w:t>
-      </w:r>
-      <w:proofErr w:type="spellEnd"/>
-      <w:r>
-        <w:rPr>
-          <w:lang w:val="en-GB"/>
-        </w:rPr>
-        <w:t xml:space="preserve"> found 25 features that have the most impact on the</w:t>
+        <w:t>Process of Visualization and Analyse</w:t>
+      </w:r>
+    </w:p>
+    <w:p>
+      <w:pPr>
+        <w:jc w:val="both"/>
+        <w:rPr>
+          <w:lang w:val="en-GB"/>
+        </w:rPr>
+      </w:pPr>
+      <w:r>
+        <w:rPr>
+          <w:lang w:val="en-GB"/>
+        </w:rPr>
+        <w:t>The processing in the data was done in the following order. Preprocessing and (general) visualisation, feature selection, reduction and finally classification. It is general a good idea to start with some visualisations get a rough overview and kind of an intuition of the (abstract) data. In a second step doing a feature selection is crucial, because 76 features go beyond the constraints of a reasonable analysis. Using the RandoForestClassifier found 25 features that have the most impact on the</w:t>
       </w:r>
       <w:r>
         <w:rPr>
@@ -2409,35 +2197,7 @@
         <w:rPr>
           <w:lang w:val="en-GB"/>
         </w:rPr>
-        <w:t>Visualize Max heart rate vs age with the target variable “</w:t>
-      </w:r>
-      <w:proofErr w:type="spellStart"/>
-      <w:r>
-        <w:rPr>
-          <w:lang w:val="en-GB"/>
-        </w:rPr>
-        <w:t>num</w:t>
-      </w:r>
-      <w:proofErr w:type="spellEnd"/>
-      <w:r>
-        <w:rPr>
-          <w:lang w:val="en-GB"/>
-        </w:rPr>
-        <w:t>” (1-4</w:t>
-      </w:r>
-      <w:proofErr w:type="gramStart"/>
-      <w:r>
-        <w:rPr>
-          <w:lang w:val="en-GB"/>
-        </w:rPr>
-        <w:t>) :</w:t>
-      </w:r>
-      <w:proofErr w:type="gramEnd"/>
-      <w:r>
-        <w:rPr>
-          <w:lang w:val="en-GB"/>
-        </w:rPr>
-        <w:t xml:space="preserve"> Scatter Plot</w:t>
+        <w:t>Visualize Max heart rate vs age with the target variable “num” (1-4) : Scatter Plot</w:t>
       </w:r>
     </w:p>
     <w:p>
@@ -2456,534 +2216,242 @@
         <w:rPr>
           <w:lang w:val="en-GB"/>
         </w:rPr>
+        <w:t>Visualize cholesterol level vs age with the target variable “num” (1-4) : Scatter Plot</w:t>
+      </w:r>
+    </w:p>
+    <w:p>
+      <w:pPr>
+        <w:pStyle w:val="Listenabsatz"/>
+        <w:numPr>
+          <w:ilvl w:val="0"/>
+          <w:numId w:val="3"/>
+        </w:numPr>
+        <w:jc w:val="both"/>
+        <w:rPr>
+          <w:lang w:val="en-GB"/>
+        </w:rPr>
+      </w:pPr>
+      <w:r>
+        <w:rPr>
+          <w:lang w:val="en-GB"/>
+        </w:rPr>
+        <w:t xml:space="preserve">Visualize blood pressure vs chest pain : </w:t>
+      </w:r>
+      <w:r>
+        <w:rPr>
+          <w:lang w:val="en-GB"/>
+        </w:rPr>
+        <w:t>Box Plot</w:t>
+      </w:r>
+    </w:p>
+    <w:p>
+      <w:pPr>
+        <w:pStyle w:val="Listenabsatz"/>
+        <w:numPr>
+          <w:ilvl w:val="0"/>
+          <w:numId w:val="3"/>
+        </w:numPr>
+        <w:jc w:val="both"/>
+        <w:rPr>
+          <w:lang w:val="en-GB"/>
+        </w:rPr>
+      </w:pPr>
+      <w:r>
+        <w:rPr>
+          <w:lang w:val="en-GB"/>
+        </w:rPr>
+        <w:t>Visualize correlation between features and target variable “num”</w:t>
+      </w:r>
+      <w:r>
+        <w:rPr>
+          <w:lang w:val="en-GB"/>
+        </w:rPr>
+        <w:t xml:space="preserve"> (1-4) :</w:t>
+      </w:r>
+      <w:r>
+        <w:rPr>
+          <w:lang w:val="en-GB"/>
+        </w:rPr>
+        <w:t xml:space="preserve"> Bar Plot (</w:t>
+      </w:r>
+      <w:r>
+        <w:rPr>
+          <w:lang w:val="en-GB"/>
+        </w:rPr>
+        <w:t>.</w:t>
+      </w:r>
+      <w:r>
+        <w:rPr>
+          <w:lang w:val="en-GB"/>
+        </w:rPr>
+        <w:t>corrwith)</w:t>
+      </w:r>
+    </w:p>
+    <w:p>
+      <w:pPr>
+        <w:pStyle w:val="Listenabsatz"/>
+        <w:numPr>
+          <w:ilvl w:val="0"/>
+          <w:numId w:val="3"/>
+        </w:numPr>
+        <w:jc w:val="both"/>
+        <w:rPr>
+          <w:lang w:val="en-GB"/>
+        </w:rPr>
+      </w:pPr>
+      <w:r>
+        <w:rPr>
+          <w:lang w:val="en-GB"/>
+        </w:rPr>
+        <w:t xml:space="preserve">Visualize correlation </w:t>
+      </w:r>
+      <w:r>
+        <w:rPr>
+          <w:lang w:val="en-GB"/>
+        </w:rPr>
+        <w:t>between features and target variable “num” (1-4) : Heatmap (.corr)</w:t>
+      </w:r>
+    </w:p>
+    <w:p>
+      <w:pPr>
+        <w:pStyle w:val="Listenabsatz"/>
+        <w:numPr>
+          <w:ilvl w:val="0"/>
+          <w:numId w:val="3"/>
+        </w:numPr>
+        <w:jc w:val="both"/>
+        <w:rPr>
+          <w:lang w:val="en-GB"/>
+        </w:rPr>
+      </w:pPr>
+      <w:r>
+        <w:rPr>
+          <w:lang w:val="en-GB"/>
+        </w:rPr>
+        <w:t xml:space="preserve">Visualize blood pressure vs age with the target variable </w:t>
+      </w:r>
+      <w:r>
+        <w:rPr>
+          <w:lang w:val="en-GB"/>
+        </w:rPr>
+        <w:t xml:space="preserve">: LMplot (.lmplot : </w:t>
+      </w:r>
+      <w:r>
+        <w:rPr>
+          <w:lang w:val="en-GB"/>
+        </w:rPr>
+        <w:t>scatterplot with an optional overlaid regression line</w:t>
+      </w:r>
+      <w:r>
+        <w:rPr>
+          <w:lang w:val="en-GB"/>
+        </w:rPr>
+        <w:t>)</w:t>
+      </w:r>
+    </w:p>
+    <w:p>
+      <w:pPr>
+        <w:pStyle w:val="Listenabsatz"/>
+        <w:numPr>
+          <w:ilvl w:val="0"/>
+          <w:numId w:val="3"/>
+        </w:numPr>
+        <w:jc w:val="both"/>
+        <w:rPr>
+          <w:lang w:val="en-GB"/>
+        </w:rPr>
+      </w:pPr>
+      <w:r>
+        <w:rPr>
+          <w:lang w:val="en-GB"/>
+        </w:rPr>
+        <w:t xml:space="preserve">Visualize heart rate vs age with the target variable : LMplot (.lmplot : </w:t>
+      </w:r>
+      <w:r>
+        <w:rPr>
+          <w:lang w:val="en-GB"/>
+        </w:rPr>
+        <w:t>scatterplot with an optional overlaid regression line</w:t>
+      </w:r>
+      <w:r>
+        <w:rPr>
+          <w:lang w:val="en-GB"/>
+        </w:rPr>
+        <w:t>)</w:t>
+      </w:r>
+    </w:p>
+    <w:p>
+      <w:pPr>
+        <w:pStyle w:val="Listenabsatz"/>
+        <w:numPr>
+          <w:ilvl w:val="0"/>
+          <w:numId w:val="3"/>
+        </w:numPr>
+        <w:jc w:val="both"/>
+        <w:rPr>
+          <w:lang w:val="en-GB"/>
+        </w:rPr>
+      </w:pPr>
+      <w:r>
+        <w:rPr>
+          <w:lang w:val="en-GB"/>
+        </w:rPr>
+        <w:t xml:space="preserve">Visualize distribution </w:t>
+      </w:r>
+      <w:r>
+        <w:rPr>
+          <w:lang w:val="en-GB"/>
+        </w:rPr>
+        <w:t xml:space="preserve">of age </w:t>
+      </w:r>
+      <w:r>
+        <w:rPr>
+          <w:lang w:val="en-GB"/>
+        </w:rPr>
+        <w:t>according to the presence of heart disease</w:t>
+      </w:r>
+      <w:r>
+        <w:rPr>
+          <w:lang w:val="en-GB"/>
+        </w:rPr>
+        <w:t xml:space="preserve"> : KDEplot (.kdeplot : </w:t>
+      </w:r>
+      <w:r>
+        <w:rPr>
+          <w:lang w:val="en-GB"/>
+        </w:rPr>
+        <w:t>represents the data using a continuous probability density curve</w:t>
+      </w:r>
+      <w:r>
+        <w:rPr>
+          <w:lang w:val="en-GB"/>
+        </w:rPr>
+        <w:t>)</w:t>
+      </w:r>
+    </w:p>
+    <w:p>
+      <w:pPr>
+        <w:pStyle w:val="Listenabsatz"/>
+        <w:numPr>
+          <w:ilvl w:val="0"/>
+          <w:numId w:val="3"/>
+        </w:numPr>
+        <w:jc w:val="both"/>
+        <w:rPr>
+          <w:lang w:val="en-GB"/>
+        </w:rPr>
+      </w:pPr>
+      <w:r>
+        <w:rPr>
+          <w:lang w:val="en-GB"/>
+        </w:rPr>
         <w:t xml:space="preserve">Visualize </w:t>
       </w:r>
       <w:r>
         <w:rPr>
           <w:lang w:val="en-GB"/>
         </w:rPr>
-        <w:t>cholesterol level</w:t>
-      </w:r>
-      <w:r>
-        <w:rPr>
-          <w:lang w:val="en-GB"/>
-        </w:rPr>
-        <w:t xml:space="preserve"> vs age with the target variable “</w:t>
-      </w:r>
-      <w:proofErr w:type="spellStart"/>
-      <w:r>
-        <w:rPr>
-          <w:lang w:val="en-GB"/>
-        </w:rPr>
-        <w:t>num</w:t>
-      </w:r>
-      <w:proofErr w:type="spellEnd"/>
-      <w:r>
-        <w:rPr>
-          <w:lang w:val="en-GB"/>
-        </w:rPr>
-        <w:t>” (1-4</w:t>
-      </w:r>
-      <w:proofErr w:type="gramStart"/>
-      <w:r>
-        <w:rPr>
-          <w:lang w:val="en-GB"/>
-        </w:rPr>
-        <w:t>) :</w:t>
-      </w:r>
-      <w:proofErr w:type="gramEnd"/>
-      <w:r>
-        <w:rPr>
-          <w:lang w:val="en-GB"/>
-        </w:rPr>
-        <w:t xml:space="preserve"> Scatter Plot</w:t>
-      </w:r>
-    </w:p>
-    <w:p>
-      <w:pPr>
-        <w:pStyle w:val="Listenabsatz"/>
-        <w:numPr>
-          <w:ilvl w:val="0"/>
-          <w:numId w:val="3"/>
-        </w:numPr>
-        <w:jc w:val="both"/>
-        <w:rPr>
-          <w:lang w:val="en-GB"/>
-        </w:rPr>
-      </w:pPr>
-      <w:r>
-        <w:rPr>
-          <w:lang w:val="en-GB"/>
-        </w:rPr>
-        <w:t xml:space="preserve">Visualize blood pressure vs chest </w:t>
-      </w:r>
-      <w:proofErr w:type="gramStart"/>
-      <w:r>
-        <w:rPr>
-          <w:lang w:val="en-GB"/>
-        </w:rPr>
-        <w:t>pain :</w:t>
-      </w:r>
-      <w:proofErr w:type="gramEnd"/>
-      <w:r>
-        <w:rPr>
-          <w:lang w:val="en-GB"/>
-        </w:rPr>
-        <w:t xml:space="preserve"> </w:t>
-      </w:r>
-      <w:r>
-        <w:rPr>
-          <w:lang w:val="en-GB"/>
-        </w:rPr>
-        <w:t>Box Plot</w:t>
-      </w:r>
-    </w:p>
-    <w:p>
-      <w:pPr>
-        <w:pStyle w:val="Listenabsatz"/>
-        <w:numPr>
-          <w:ilvl w:val="0"/>
-          <w:numId w:val="3"/>
-        </w:numPr>
-        <w:jc w:val="both"/>
-        <w:rPr>
-          <w:lang w:val="en-GB"/>
-        </w:rPr>
-      </w:pPr>
-      <w:r>
-        <w:rPr>
-          <w:lang w:val="en-GB"/>
-        </w:rPr>
-        <w:t>Visualize correlation between features and target variable “</w:t>
-      </w:r>
-      <w:proofErr w:type="spellStart"/>
-      <w:r>
-        <w:rPr>
-          <w:lang w:val="en-GB"/>
-        </w:rPr>
-        <w:t>num</w:t>
-      </w:r>
-      <w:proofErr w:type="spellEnd"/>
-      <w:r>
-        <w:rPr>
-          <w:lang w:val="en-GB"/>
-        </w:rPr>
-        <w:t>”</w:t>
-      </w:r>
-      <w:r>
-        <w:rPr>
-          <w:lang w:val="en-GB"/>
-        </w:rPr>
-        <w:t xml:space="preserve"> (1-4</w:t>
-      </w:r>
-      <w:proofErr w:type="gramStart"/>
-      <w:r>
-        <w:rPr>
-          <w:lang w:val="en-GB"/>
-        </w:rPr>
-        <w:t>) :</w:t>
-      </w:r>
-      <w:proofErr w:type="gramEnd"/>
-      <w:r>
-        <w:rPr>
-          <w:lang w:val="en-GB"/>
-        </w:rPr>
-        <w:t xml:space="preserve"> Bar Plot (</w:t>
-      </w:r>
-      <w:r>
-        <w:rPr>
-          <w:lang w:val="en-GB"/>
-        </w:rPr>
-        <w:t>.</w:t>
-      </w:r>
-      <w:proofErr w:type="spellStart"/>
-      <w:r>
-        <w:rPr>
-          <w:lang w:val="en-GB"/>
-        </w:rPr>
-        <w:t>corrwith</w:t>
-      </w:r>
-      <w:proofErr w:type="spellEnd"/>
-      <w:r>
-        <w:rPr>
-          <w:lang w:val="en-GB"/>
-        </w:rPr>
-        <w:t>)</w:t>
-      </w:r>
-    </w:p>
-    <w:p>
-      <w:pPr>
-        <w:pStyle w:val="Listenabsatz"/>
-        <w:numPr>
-          <w:ilvl w:val="0"/>
-          <w:numId w:val="3"/>
-        </w:numPr>
-        <w:jc w:val="both"/>
-        <w:rPr>
-          <w:lang w:val="en-GB"/>
-        </w:rPr>
-      </w:pPr>
-      <w:r>
-        <w:rPr>
-          <w:lang w:val="en-GB"/>
-        </w:rPr>
-        <w:t xml:space="preserve">Visualize correlation </w:t>
-      </w:r>
-      <w:r>
-        <w:rPr>
-          <w:lang w:val="en-GB"/>
-        </w:rPr>
-        <w:t>between features and target variable “</w:t>
-      </w:r>
-      <w:proofErr w:type="spellStart"/>
-      <w:r>
-        <w:rPr>
-          <w:lang w:val="en-GB"/>
-        </w:rPr>
-        <w:t>num</w:t>
-      </w:r>
-      <w:proofErr w:type="spellEnd"/>
-      <w:r>
-        <w:rPr>
-          <w:lang w:val="en-GB"/>
-        </w:rPr>
-        <w:t>” (1-4</w:t>
-      </w:r>
-      <w:proofErr w:type="gramStart"/>
-      <w:r>
-        <w:rPr>
-          <w:lang w:val="en-GB"/>
-        </w:rPr>
-        <w:t>) :</w:t>
-      </w:r>
-      <w:proofErr w:type="gramEnd"/>
-      <w:r>
-        <w:rPr>
-          <w:lang w:val="en-GB"/>
-        </w:rPr>
-        <w:t xml:space="preserve"> Heatmap (.</w:t>
-      </w:r>
-      <w:proofErr w:type="spellStart"/>
-      <w:r>
-        <w:rPr>
-          <w:lang w:val="en-GB"/>
-        </w:rPr>
-        <w:t>corr</w:t>
-      </w:r>
-      <w:proofErr w:type="spellEnd"/>
-      <w:r>
-        <w:rPr>
-          <w:lang w:val="en-GB"/>
-        </w:rPr>
-        <w:t>)</w:t>
-      </w:r>
-    </w:p>
-    <w:p>
-      <w:pPr>
-        <w:pStyle w:val="Listenabsatz"/>
-        <w:numPr>
-          <w:ilvl w:val="0"/>
-          <w:numId w:val="3"/>
-        </w:numPr>
-        <w:jc w:val="both"/>
-        <w:rPr>
-          <w:lang w:val="en-GB"/>
-        </w:rPr>
-      </w:pPr>
-      <w:r>
-        <w:rPr>
-          <w:lang w:val="en-GB"/>
-        </w:rPr>
-        <w:t xml:space="preserve">Visualize blood pressure vs age with the target </w:t>
-      </w:r>
-      <w:proofErr w:type="gramStart"/>
-      <w:r>
-        <w:rPr>
-          <w:lang w:val="en-GB"/>
-        </w:rPr>
-        <w:t xml:space="preserve">variable </w:t>
-      </w:r>
-      <w:r>
-        <w:rPr>
-          <w:lang w:val="en-GB"/>
-        </w:rPr>
-        <w:t>:</w:t>
-      </w:r>
-      <w:proofErr w:type="gramEnd"/>
-      <w:r>
-        <w:rPr>
-          <w:lang w:val="en-GB"/>
-        </w:rPr>
-        <w:t xml:space="preserve"> </w:t>
-      </w:r>
-      <w:proofErr w:type="spellStart"/>
-      <w:r>
-        <w:rPr>
-          <w:lang w:val="en-GB"/>
-        </w:rPr>
-        <w:t>LMplot</w:t>
-      </w:r>
-      <w:proofErr w:type="spellEnd"/>
-      <w:r>
-        <w:rPr>
-          <w:lang w:val="en-GB"/>
-        </w:rPr>
-        <w:t xml:space="preserve"> (.</w:t>
-      </w:r>
-      <w:proofErr w:type="spellStart"/>
-      <w:r>
-        <w:rPr>
-          <w:lang w:val="en-GB"/>
-        </w:rPr>
-        <w:t>lmplot</w:t>
-      </w:r>
-      <w:proofErr w:type="spellEnd"/>
-      <w:r>
-        <w:rPr>
-          <w:lang w:val="en-GB"/>
-        </w:rPr>
-        <w:t xml:space="preserve"> : </w:t>
-      </w:r>
-      <w:r>
-        <w:rPr>
-          <w:lang w:val="en-GB"/>
-        </w:rPr>
-        <w:t>scatterplot with an optional overlaid regression line</w:t>
-      </w:r>
-      <w:r>
-        <w:rPr>
-          <w:lang w:val="en-GB"/>
-        </w:rPr>
-        <w:t>)</w:t>
-      </w:r>
-    </w:p>
-    <w:p>
-      <w:pPr>
-        <w:pStyle w:val="Listenabsatz"/>
-        <w:numPr>
-          <w:ilvl w:val="0"/>
-          <w:numId w:val="3"/>
-        </w:numPr>
-        <w:jc w:val="both"/>
-        <w:rPr>
-          <w:lang w:val="en-GB"/>
-        </w:rPr>
-      </w:pPr>
-      <w:r>
-        <w:rPr>
-          <w:lang w:val="en-GB"/>
-        </w:rPr>
-        <w:t xml:space="preserve">Visualize </w:t>
-      </w:r>
-      <w:r>
-        <w:rPr>
-          <w:lang w:val="en-GB"/>
-        </w:rPr>
-        <w:t>heart rate</w:t>
-      </w:r>
-      <w:r>
-        <w:rPr>
-          <w:lang w:val="en-GB"/>
-        </w:rPr>
-        <w:t xml:space="preserve"> vs age with the target </w:t>
-      </w:r>
-      <w:proofErr w:type="gramStart"/>
-      <w:r>
-        <w:rPr>
-          <w:lang w:val="en-GB"/>
-        </w:rPr>
-        <w:t>variable :</w:t>
-      </w:r>
-      <w:proofErr w:type="gramEnd"/>
-      <w:r>
-        <w:rPr>
-          <w:lang w:val="en-GB"/>
-        </w:rPr>
-        <w:t xml:space="preserve"> </w:t>
-      </w:r>
-      <w:proofErr w:type="spellStart"/>
-      <w:r>
-        <w:rPr>
-          <w:lang w:val="en-GB"/>
-        </w:rPr>
-        <w:t>LMplot</w:t>
-      </w:r>
-      <w:proofErr w:type="spellEnd"/>
-      <w:r>
-        <w:rPr>
-          <w:lang w:val="en-GB"/>
-        </w:rPr>
-        <w:t xml:space="preserve"> (.</w:t>
-      </w:r>
-      <w:proofErr w:type="spellStart"/>
-      <w:r>
-        <w:rPr>
-          <w:lang w:val="en-GB"/>
-        </w:rPr>
-        <w:t>lmplot</w:t>
-      </w:r>
-      <w:proofErr w:type="spellEnd"/>
-      <w:r>
-        <w:rPr>
-          <w:lang w:val="en-GB"/>
-        </w:rPr>
-        <w:t xml:space="preserve"> : </w:t>
-      </w:r>
-      <w:r>
-        <w:rPr>
-          <w:lang w:val="en-GB"/>
-        </w:rPr>
-        <w:t>scatterplot with an optional overlaid regression line</w:t>
-      </w:r>
-      <w:r>
-        <w:rPr>
-          <w:lang w:val="en-GB"/>
-        </w:rPr>
-        <w:t>)</w:t>
-      </w:r>
-    </w:p>
-    <w:p>
-      <w:pPr>
-        <w:pStyle w:val="Listenabsatz"/>
-        <w:numPr>
-          <w:ilvl w:val="0"/>
-          <w:numId w:val="3"/>
-        </w:numPr>
-        <w:jc w:val="both"/>
-        <w:rPr>
-          <w:lang w:val="en-GB"/>
-        </w:rPr>
-      </w:pPr>
-      <w:r>
-        <w:rPr>
-          <w:lang w:val="en-GB"/>
-        </w:rPr>
-        <w:t xml:space="preserve">Visualize distribution </w:t>
-      </w:r>
-      <w:r>
-        <w:rPr>
-          <w:lang w:val="en-GB"/>
-        </w:rPr>
-        <w:t xml:space="preserve">of age </w:t>
-      </w:r>
-      <w:r>
-        <w:rPr>
-          <w:lang w:val="en-GB"/>
-        </w:rPr>
-        <w:t xml:space="preserve">according to the presence of heart </w:t>
-      </w:r>
-      <w:proofErr w:type="gramStart"/>
-      <w:r>
-        <w:rPr>
-          <w:lang w:val="en-GB"/>
-        </w:rPr>
-        <w:t>disease</w:t>
-      </w:r>
-      <w:r>
-        <w:rPr>
-          <w:lang w:val="en-GB"/>
-        </w:rPr>
-        <w:t xml:space="preserve"> :</w:t>
-      </w:r>
-      <w:proofErr w:type="gramEnd"/>
-      <w:r>
-        <w:rPr>
-          <w:lang w:val="en-GB"/>
-        </w:rPr>
-        <w:t xml:space="preserve"> </w:t>
-      </w:r>
-      <w:proofErr w:type="spellStart"/>
-      <w:r>
-        <w:rPr>
-          <w:lang w:val="en-GB"/>
-        </w:rPr>
-        <w:t>KDEplot</w:t>
-      </w:r>
-      <w:proofErr w:type="spellEnd"/>
-      <w:r>
-        <w:rPr>
-          <w:lang w:val="en-GB"/>
-        </w:rPr>
-        <w:t xml:space="preserve"> (.</w:t>
-      </w:r>
-      <w:proofErr w:type="spellStart"/>
-      <w:r>
-        <w:rPr>
-          <w:lang w:val="en-GB"/>
-        </w:rPr>
-        <w:t>kdeplot</w:t>
-      </w:r>
-      <w:proofErr w:type="spellEnd"/>
-      <w:r>
-        <w:rPr>
-          <w:lang w:val="en-GB"/>
-        </w:rPr>
-        <w:t xml:space="preserve"> : </w:t>
-      </w:r>
-      <w:r>
-        <w:rPr>
-          <w:lang w:val="en-GB"/>
-        </w:rPr>
-        <w:t>represents the data using a continuous probability density curve</w:t>
-      </w:r>
-      <w:r>
-        <w:rPr>
-          <w:lang w:val="en-GB"/>
-        </w:rPr>
-        <w:t>)</w:t>
-      </w:r>
-    </w:p>
-    <w:p>
-      <w:pPr>
-        <w:pStyle w:val="Listenabsatz"/>
-        <w:numPr>
-          <w:ilvl w:val="0"/>
-          <w:numId w:val="3"/>
-        </w:numPr>
-        <w:jc w:val="both"/>
-        <w:rPr>
-          <w:lang w:val="en-GB"/>
-        </w:rPr>
-      </w:pPr>
-      <w:r>
-        <w:rPr>
-          <w:lang w:val="en-GB"/>
-        </w:rPr>
-        <w:t xml:space="preserve">Visualize </w:t>
-      </w:r>
-      <w:r>
-        <w:rPr>
-          <w:lang w:val="en-GB"/>
-        </w:rPr>
-        <w:t xml:space="preserve">comparison between the distribution of the disease according to age and </w:t>
-      </w:r>
-      <w:proofErr w:type="gramStart"/>
-      <w:r>
-        <w:rPr>
-          <w:lang w:val="en-GB"/>
-        </w:rPr>
-        <w:t>sex :</w:t>
-      </w:r>
-      <w:proofErr w:type="gramEnd"/>
-      <w:r>
-        <w:rPr>
-          <w:lang w:val="en-GB"/>
-        </w:rPr>
-        <w:t xml:space="preserve"> Bar Plot (.</w:t>
-      </w:r>
-      <w:proofErr w:type="spellStart"/>
-      <w:r>
-        <w:rPr>
-          <w:lang w:val="en-GB"/>
-        </w:rPr>
-        <w:t>groupby</w:t>
-      </w:r>
-      <w:proofErr w:type="spellEnd"/>
-      <w:r>
-        <w:rPr>
-          <w:lang w:val="en-GB"/>
-        </w:rPr>
-        <w:t>)</w:t>
+        <w:t>comparison between the distribution of the disease according to age and sex : Bar Plot (.groupby)</w:t>
       </w:r>
     </w:p>
     <w:p>
@@ -3033,41 +2501,13 @@
         <w:rPr>
           <w:lang w:val="en-GB"/>
         </w:rPr>
-        <w:t xml:space="preserve">Visualize feature </w:t>
-      </w:r>
-      <w:proofErr w:type="gramStart"/>
-      <w:r>
-        <w:rPr>
-          <w:lang w:val="en-GB"/>
-        </w:rPr>
-        <w:t xml:space="preserve">importance </w:t>
-      </w:r>
-      <w:r>
-        <w:rPr>
-          <w:lang w:val="en-GB"/>
-        </w:rPr>
-        <w:t>:</w:t>
-      </w:r>
-      <w:proofErr w:type="gramEnd"/>
-      <w:r>
-        <w:rPr>
-          <w:lang w:val="en-GB"/>
-        </w:rPr>
-        <w:t xml:space="preserve"> Bar Plot (</w:t>
-      </w:r>
-      <w:proofErr w:type="spellStart"/>
-      <w:r>
-        <w:rPr>
-          <w:lang w:val="en-GB"/>
-        </w:rPr>
-        <w:t>RandomForestClassifier</w:t>
-      </w:r>
-      <w:proofErr w:type="spellEnd"/>
-      <w:r>
-        <w:rPr>
-          <w:lang w:val="en-GB"/>
-        </w:rPr>
-        <w:t>)</w:t>
+        <w:t xml:space="preserve">Visualize feature importance </w:t>
+      </w:r>
+      <w:r>
+        <w:rPr>
+          <w:lang w:val="en-GB"/>
+        </w:rPr>
+        <w:t>: Bar Plot (RandomForestClassifier)</w:t>
       </w:r>
     </w:p>
     <w:p>
@@ -3117,21 +2557,7 @@
         <w:rPr>
           <w:lang w:val="en-GB"/>
         </w:rPr>
-        <w:t xml:space="preserve">Visualize feature reduction for different </w:t>
-      </w:r>
-      <w:proofErr w:type="gramStart"/>
-      <w:r>
-        <w:rPr>
-          <w:lang w:val="en-GB"/>
-        </w:rPr>
-        <w:t>perplexities :</w:t>
-      </w:r>
-      <w:proofErr w:type="gramEnd"/>
-      <w:r>
-        <w:rPr>
-          <w:lang w:val="en-GB"/>
-        </w:rPr>
-        <w:t xml:space="preserve"> Scatter Plot (TSNE)</w:t>
+        <w:t>Visualize feature reduction for different perplexities : Scatter Plot (TSNE)</w:t>
       </w:r>
     </w:p>
     <w:p>
@@ -3150,27 +2576,7 @@
         <w:rPr>
           <w:lang w:val="en-GB"/>
         </w:rPr>
-        <w:t xml:space="preserve">Visualize feature </w:t>
-      </w:r>
-      <w:proofErr w:type="gramStart"/>
-      <w:r>
-        <w:rPr>
-          <w:lang w:val="en-GB"/>
-        </w:rPr>
-        <w:t>reduction</w:t>
-      </w:r>
-      <w:r>
-        <w:rPr>
-          <w:lang w:val="en-GB"/>
-        </w:rPr>
-        <w:t xml:space="preserve"> :</w:t>
-      </w:r>
-      <w:proofErr w:type="gramEnd"/>
-      <w:r>
-        <w:rPr>
-          <w:lang w:val="en-GB"/>
-        </w:rPr>
-        <w:t xml:space="preserve"> Scatter Plot (UMAP)</w:t>
+        <w:t>Visualize feature reduction : Scatter Plot (UMAP)</w:t>
       </w:r>
     </w:p>
     <w:p>
@@ -3230,30 +2636,45 @@
         <w:rPr>
           <w:lang w:val="en-GB"/>
         </w:rPr>
-        <w:t xml:space="preserve">Visualize logistic </w:t>
-      </w:r>
-      <w:proofErr w:type="gramStart"/>
-      <w:r>
-        <w:rPr>
-          <w:lang w:val="en-GB"/>
-        </w:rPr>
-        <w:t>regression :</w:t>
-      </w:r>
-      <w:proofErr w:type="gramEnd"/>
-      <w:r>
-        <w:rPr>
-          <w:lang w:val="en-GB"/>
-        </w:rPr>
-        <w:t xml:space="preserve"> Heatmap (</w:t>
-      </w:r>
-      <w:proofErr w:type="spellStart"/>
-      <w:r>
-        <w:rPr>
-          <w:lang w:val="en-GB"/>
-        </w:rPr>
-        <w:t>LogisticRegression</w:t>
-      </w:r>
-      <w:proofErr w:type="spellEnd"/>
+        <w:t>Visualize logistic regression : Heatmap (LogisticRegression)</w:t>
+      </w:r>
+    </w:p>
+    <w:p>
+      <w:pPr>
+        <w:pStyle w:val="Listenabsatz"/>
+        <w:numPr>
+          <w:ilvl w:val="0"/>
+          <w:numId w:val="3"/>
+        </w:numPr>
+        <w:jc w:val="both"/>
+        <w:rPr>
+          <w:lang w:val="en-GB"/>
+        </w:rPr>
+      </w:pPr>
+      <w:r>
+        <w:rPr>
+          <w:lang w:val="en-GB"/>
+        </w:rPr>
+        <w:t>Visualize performance of logistic regression : ROC plot + AUC result</w:t>
+      </w:r>
+      <w:r>
+        <w:rPr>
+          <w:lang w:val="en-GB"/>
+        </w:rPr>
+        <w:t xml:space="preserve"> ; Print accuracy : </w:t>
+      </w:r>
+      <w:r>
+        <w:rPr>
+          <w:lang w:val="en-GB"/>
+        </w:rPr>
+        <w:t>(</w:t>
+      </w:r>
+      <w:r>
+        <w:rPr>
+          <w:lang w:val="en-GB"/>
+        </w:rPr>
+        <w:t>metrices.accuracy_score</w:t>
+      </w:r>
       <w:r>
         <w:rPr>
           <w:lang w:val="en-GB"/>
@@ -3277,21 +2698,26 @@
         <w:rPr>
           <w:lang w:val="en-GB"/>
         </w:rPr>
-        <w:t xml:space="preserve">Visualize performance of logistic </w:t>
-      </w:r>
-      <w:proofErr w:type="gramStart"/>
-      <w:r>
-        <w:rPr>
-          <w:lang w:val="en-GB"/>
-        </w:rPr>
-        <w:t>regression :</w:t>
-      </w:r>
-      <w:proofErr w:type="gramEnd"/>
-      <w:r>
-        <w:rPr>
-          <w:lang w:val="en-GB"/>
-        </w:rPr>
-        <w:t xml:space="preserve"> ROC plot + AUC result</w:t>
+        <w:t>Visualize naïve Bayes : Heatmap (GaussianNB)</w:t>
+      </w:r>
+    </w:p>
+    <w:p>
+      <w:pPr>
+        <w:pStyle w:val="Listenabsatz"/>
+        <w:numPr>
+          <w:ilvl w:val="0"/>
+          <w:numId w:val="3"/>
+        </w:numPr>
+        <w:jc w:val="both"/>
+        <w:rPr>
+          <w:lang w:val="en-GB"/>
+        </w:rPr>
+      </w:pPr>
+      <w:r>
+        <w:rPr>
+          <w:lang w:val="en-GB"/>
+        </w:rPr>
+        <w:t>Visualize performance of naïve Bayes : ROC plot + AUC result</w:t>
       </w:r>
       <w:r>
         <w:rPr>
@@ -3305,14 +2731,12 @@
         </w:rPr>
         <w:t>(</w:t>
       </w:r>
-      <w:proofErr w:type="spellStart"/>
-      <w:r>
-        <w:rPr>
-          <w:lang w:val="en-GB"/>
-        </w:rPr>
-        <w:t>metrices.accuracy_score</w:t>
-      </w:r>
-      <w:proofErr w:type="spellEnd"/>
+      <w:r>
+        <w:rPr>
+          <w:lang w:val="en-GB"/>
+        </w:rPr>
+        <w:t>metrices.roc_auc_score</w:t>
+      </w:r>
       <w:r>
         <w:rPr>
           <w:lang w:val="en-GB"/>
@@ -3336,35 +2760,26 @@
         <w:rPr>
           <w:lang w:val="en-GB"/>
         </w:rPr>
-        <w:t xml:space="preserve">Visualize naïve </w:t>
-      </w:r>
-      <w:proofErr w:type="gramStart"/>
-      <w:r>
-        <w:rPr>
-          <w:lang w:val="en-GB"/>
-        </w:rPr>
-        <w:t>Bayes :</w:t>
-      </w:r>
-      <w:proofErr w:type="gramEnd"/>
-      <w:r>
-        <w:rPr>
-          <w:lang w:val="en-GB"/>
-        </w:rPr>
-        <w:t xml:space="preserve"> Heatmap (</w:t>
-      </w:r>
-      <w:proofErr w:type="spellStart"/>
-      <w:r>
-        <w:rPr>
-          <w:lang w:val="en-GB"/>
-        </w:rPr>
-        <w:t>GaussianNB</w:t>
-      </w:r>
-      <w:proofErr w:type="spellEnd"/>
-      <w:r>
-        <w:rPr>
-          <w:lang w:val="en-GB"/>
-        </w:rPr>
-        <w:t>)</w:t>
+        <w:lastRenderedPageBreak/>
+        <w:t>Visualize performance of SVM (linear kernel) : ROC plot + AUC result</w:t>
+      </w:r>
+      <w:r>
+        <w:rPr>
+          <w:lang w:val="en-GB"/>
+        </w:rPr>
+        <w:t xml:space="preserve"> ; Print accuracy : </w:t>
+      </w:r>
+      <w:r>
+        <w:rPr>
+          <w:lang w:val="en-GB"/>
+        </w:rPr>
+        <w:t>(</w:t>
+      </w:r>
+      <w:r>
+        <w:rPr>
+          <w:lang w:val="en-GB"/>
+        </w:rPr>
+        <w:t>metrices.accuracy_score)</w:t>
       </w:r>
     </w:p>
     <w:p>
@@ -3383,39 +2798,7 @@
         <w:rPr>
           <w:lang w:val="en-GB"/>
         </w:rPr>
-        <w:t xml:space="preserve">Visualize performance of </w:t>
-      </w:r>
-      <w:r>
-        <w:rPr>
-          <w:lang w:val="en-GB"/>
-        </w:rPr>
-        <w:t xml:space="preserve">naïve </w:t>
-      </w:r>
-      <w:proofErr w:type="gramStart"/>
-      <w:r>
-        <w:rPr>
-          <w:lang w:val="en-GB"/>
-        </w:rPr>
-        <w:t>Bayes</w:t>
-      </w:r>
-      <w:r>
-        <w:rPr>
-          <w:lang w:val="en-GB"/>
-        </w:rPr>
-        <w:t xml:space="preserve"> :</w:t>
-      </w:r>
-      <w:proofErr w:type="gramEnd"/>
-      <w:r>
-        <w:rPr>
-          <w:lang w:val="en-GB"/>
-        </w:rPr>
-        <w:t xml:space="preserve"> ROC plot</w:t>
-      </w:r>
-      <w:r>
-        <w:rPr>
-          <w:lang w:val="en-GB"/>
-        </w:rPr>
-        <w:t xml:space="preserve"> + AUC result</w:t>
+        <w:t>Visualize performance of SVM (poly (d=3) kernel) : ROC plot + AUC result</w:t>
       </w:r>
       <w:r>
         <w:rPr>
@@ -3429,19 +2812,11 @@
         </w:rPr>
         <w:t>(</w:t>
       </w:r>
-      <w:proofErr w:type="spellStart"/>
-      <w:r>
-        <w:rPr>
-          <w:lang w:val="en-GB"/>
-        </w:rPr>
-        <w:t>metrices.roc_auc_score</w:t>
-      </w:r>
-      <w:proofErr w:type="spellEnd"/>
-      <w:r>
-        <w:rPr>
-          <w:lang w:val="en-GB"/>
-        </w:rPr>
-        <w:t>)</w:t>
+      <w:r>
+        <w:rPr>
+          <w:lang w:val="en-GB"/>
+        </w:rPr>
+        <w:t>metrices.accuracy_score)</w:t>
       </w:r>
     </w:p>
     <w:p>
@@ -3460,46 +2835,13 @@
         <w:rPr>
           <w:lang w:val="en-GB"/>
         </w:rPr>
-        <w:lastRenderedPageBreak/>
-        <w:t>Visualize performance of SVM (linear kernel</w:t>
-      </w:r>
-      <w:proofErr w:type="gramStart"/>
-      <w:r>
-        <w:rPr>
-          <w:lang w:val="en-GB"/>
-        </w:rPr>
-        <w:t>) :</w:t>
-      </w:r>
-      <w:proofErr w:type="gramEnd"/>
-      <w:r>
-        <w:rPr>
-          <w:lang w:val="en-GB"/>
-        </w:rPr>
-        <w:t xml:space="preserve"> ROC plot + AUC result</w:t>
-      </w:r>
-      <w:r>
-        <w:rPr>
-          <w:lang w:val="en-GB"/>
-        </w:rPr>
-        <w:t xml:space="preserve"> </w:t>
-      </w:r>
-      <w:r>
-        <w:rPr>
-          <w:lang w:val="en-GB"/>
-        </w:rPr>
-        <w:t>; Print accuracy</w:t>
-      </w:r>
-      <w:r>
-        <w:rPr>
-          <w:lang w:val="en-GB"/>
-        </w:rPr>
-        <w:t xml:space="preserve"> </w:t>
-      </w:r>
-      <w:r>
-        <w:rPr>
-          <w:lang w:val="en-GB"/>
-        </w:rPr>
-        <w:t xml:space="preserve">: </w:t>
+        <w:t>Visualize performance of SVM (rbf kernel) : ROC plot + AUC result</w:t>
+      </w:r>
+      <w:r>
+        <w:rPr>
+          <w:lang w:val="en-GB"/>
+        </w:rPr>
+        <w:t xml:space="preserve"> ; Print accuracy : </w:t>
       </w:r>
       <w:r>
         <w:rPr>
@@ -3507,19 +2849,11 @@
         </w:rPr>
         <w:t>(</w:t>
       </w:r>
-      <w:proofErr w:type="spellStart"/>
-      <w:r>
-        <w:rPr>
-          <w:lang w:val="en-GB"/>
-        </w:rPr>
-        <w:t>metrices.accuracy_score</w:t>
-      </w:r>
-      <w:proofErr w:type="spellEnd"/>
-      <w:r>
-        <w:rPr>
-          <w:lang w:val="en-GB"/>
-        </w:rPr>
-        <w:t>)</w:t>
+      <w:r>
+        <w:rPr>
+          <w:lang w:val="en-GB"/>
+        </w:rPr>
+        <w:t>metrices.accuracy_score)</w:t>
       </w:r>
     </w:p>
     <w:p>
@@ -3538,77 +2872,7 @@
         <w:rPr>
           <w:lang w:val="en-GB"/>
         </w:rPr>
-        <w:t>Visualize performance of SVM (poly (d=3)</w:t>
-      </w:r>
-      <w:r>
-        <w:rPr>
-          <w:lang w:val="en-GB"/>
-        </w:rPr>
-        <w:t xml:space="preserve"> </w:t>
-      </w:r>
-      <w:r>
-        <w:rPr>
-          <w:lang w:val="en-GB"/>
-        </w:rPr>
-        <w:t>kernel</w:t>
-      </w:r>
-      <w:proofErr w:type="gramStart"/>
-      <w:r>
-        <w:rPr>
-          <w:lang w:val="en-GB"/>
-        </w:rPr>
-        <w:t>) :</w:t>
-      </w:r>
-      <w:proofErr w:type="gramEnd"/>
-      <w:r>
-        <w:rPr>
-          <w:lang w:val="en-GB"/>
-        </w:rPr>
-        <w:t xml:space="preserve"> ROC plot + AUC result</w:t>
-      </w:r>
-      <w:r>
-        <w:rPr>
-          <w:lang w:val="en-GB"/>
-        </w:rPr>
-        <w:t xml:space="preserve"> </w:t>
-      </w:r>
-      <w:r>
-        <w:rPr>
-          <w:lang w:val="en-GB"/>
-        </w:rPr>
-        <w:t>; Print accuracy</w:t>
-      </w:r>
-      <w:r>
-        <w:rPr>
-          <w:lang w:val="en-GB"/>
-        </w:rPr>
-        <w:t xml:space="preserve"> </w:t>
-      </w:r>
-      <w:r>
-        <w:rPr>
-          <w:lang w:val="en-GB"/>
-        </w:rPr>
-        <w:t xml:space="preserve">: </w:t>
-      </w:r>
-      <w:r>
-        <w:rPr>
-          <w:lang w:val="en-GB"/>
-        </w:rPr>
-        <w:t>(</w:t>
-      </w:r>
-      <w:proofErr w:type="spellStart"/>
-      <w:r>
-        <w:rPr>
-          <w:lang w:val="en-GB"/>
-        </w:rPr>
-        <w:t>metrices.accuracy_score</w:t>
-      </w:r>
-      <w:proofErr w:type="spellEnd"/>
-      <w:r>
-        <w:rPr>
-          <w:lang w:val="en-GB"/>
-        </w:rPr>
-        <w:t>)</w:t>
+        <w:t>Visualize SVM (linear, poly (d=3) and rbf kernel) : Heatmap (svm.SVC(kernel = TYPE))</w:t>
       </w:r>
     </w:p>
     <w:p>
@@ -3627,61 +2891,19 @@
         <w:rPr>
           <w:lang w:val="en-GB"/>
         </w:rPr>
-        <w:t>Visualize performance of SVM (</w:t>
-      </w:r>
-      <w:proofErr w:type="spellStart"/>
-      <w:r>
-        <w:rPr>
-          <w:lang w:val="en-GB"/>
-        </w:rPr>
-        <w:t>rbf</w:t>
-      </w:r>
-      <w:proofErr w:type="spellEnd"/>
-      <w:r>
-        <w:rPr>
-          <w:lang w:val="en-GB"/>
-        </w:rPr>
-        <w:t xml:space="preserve"> kernel</w:t>
-      </w:r>
-      <w:proofErr w:type="gramStart"/>
-      <w:r>
-        <w:rPr>
-          <w:lang w:val="en-GB"/>
-        </w:rPr>
-        <w:t>) :</w:t>
-      </w:r>
-      <w:proofErr w:type="gramEnd"/>
-      <w:r>
-        <w:rPr>
-          <w:lang w:val="en-GB"/>
-        </w:rPr>
-        <w:t xml:space="preserve"> ROC plot + AUC result</w:t>
-      </w:r>
-      <w:r>
-        <w:rPr>
-          <w:lang w:val="en-GB"/>
-        </w:rPr>
-        <w:t xml:space="preserve"> ; Print accuracy : </w:t>
-      </w:r>
-      <w:r>
-        <w:rPr>
-          <w:lang w:val="en-GB"/>
-        </w:rPr>
-        <w:t>(</w:t>
-      </w:r>
-      <w:proofErr w:type="spellStart"/>
-      <w:r>
-        <w:rPr>
-          <w:lang w:val="en-GB"/>
-        </w:rPr>
-        <w:t>metrices.accuracy_score</w:t>
-      </w:r>
-      <w:proofErr w:type="spellEnd"/>
-      <w:r>
-        <w:rPr>
-          <w:lang w:val="en-GB"/>
-        </w:rPr>
-        <w:t>)</w:t>
+        <w:t xml:space="preserve">Visualize KNN </w:t>
+      </w:r>
+      <w:r>
+        <w:rPr>
+          <w:lang w:val="en-GB"/>
+        </w:rPr>
+        <w:t>: KNeighborsClassifier(n_neighbors = 5, algo = “ball_tree”)</w:t>
+      </w:r>
+      <w:r>
+        <w:rPr>
+          <w:lang w:val="en-GB"/>
+        </w:rPr>
+        <w:t xml:space="preserve"> ; Print accuracy : (accuracy_score)</w:t>
       </w:r>
     </w:p>
     <w:p>
@@ -3700,67 +2922,7 @@
         <w:rPr>
           <w:lang w:val="en-GB"/>
         </w:rPr>
-        <w:t>Visualize SVM (</w:t>
-      </w:r>
-      <w:r>
-        <w:rPr>
-          <w:lang w:val="en-GB"/>
-        </w:rPr>
-        <w:t xml:space="preserve">linear, poly (d=3) and </w:t>
-      </w:r>
-      <w:proofErr w:type="spellStart"/>
-      <w:r>
-        <w:rPr>
-          <w:lang w:val="en-GB"/>
-        </w:rPr>
-        <w:t>rbf</w:t>
-      </w:r>
-      <w:proofErr w:type="spellEnd"/>
-      <w:r>
-        <w:rPr>
-          <w:lang w:val="en-GB"/>
-        </w:rPr>
-        <w:t xml:space="preserve"> </w:t>
-      </w:r>
-      <w:r>
-        <w:rPr>
-          <w:lang w:val="en-GB"/>
-        </w:rPr>
-        <w:t>kernel</w:t>
-      </w:r>
-      <w:proofErr w:type="gramStart"/>
-      <w:r>
-        <w:rPr>
-          <w:lang w:val="en-GB"/>
-        </w:rPr>
-        <w:t>) :</w:t>
-      </w:r>
-      <w:proofErr w:type="gramEnd"/>
-      <w:r>
-        <w:rPr>
-          <w:lang w:val="en-GB"/>
-        </w:rPr>
-        <w:t xml:space="preserve"> </w:t>
-      </w:r>
-      <w:r>
-        <w:rPr>
-          <w:lang w:val="en-GB"/>
-        </w:rPr>
-        <w:t>Heatmap (</w:t>
-      </w:r>
-      <w:proofErr w:type="spellStart"/>
-      <w:r>
-        <w:rPr>
-          <w:lang w:val="en-GB"/>
-        </w:rPr>
-        <w:t>svm.SVC</w:t>
-      </w:r>
-      <w:proofErr w:type="spellEnd"/>
-      <w:r>
-        <w:rPr>
-          <w:lang w:val="en-GB"/>
-        </w:rPr>
-        <w:t>(kernel = TYPE))</w:t>
+        <w:t>Visualize performance of KNN : ROC + plot ; Print cross validation : (cross_val_score)</w:t>
       </w:r>
     </w:p>
     <w:p>
@@ -3779,189 +2941,13 @@
         <w:rPr>
           <w:lang w:val="en-GB"/>
         </w:rPr>
-        <w:t xml:space="preserve">Visualize </w:t>
-      </w:r>
-      <w:proofErr w:type="gramStart"/>
-      <w:r>
-        <w:rPr>
-          <w:lang w:val="en-GB"/>
-        </w:rPr>
-        <w:t xml:space="preserve">KNN </w:t>
-      </w:r>
-      <w:r>
-        <w:rPr>
-          <w:lang w:val="en-GB"/>
-        </w:rPr>
-        <w:t>:</w:t>
-      </w:r>
-      <w:proofErr w:type="gramEnd"/>
-      <w:r>
-        <w:rPr>
-          <w:lang w:val="en-GB"/>
-        </w:rPr>
-        <w:t xml:space="preserve"> </w:t>
-      </w:r>
-      <w:proofErr w:type="spellStart"/>
-      <w:r>
-        <w:rPr>
-          <w:lang w:val="en-GB"/>
-        </w:rPr>
-        <w:t>KNeighborsClassifier</w:t>
-      </w:r>
-      <w:proofErr w:type="spellEnd"/>
-      <w:r>
-        <w:rPr>
-          <w:lang w:val="en-GB"/>
-        </w:rPr>
-        <w:t>(</w:t>
-      </w:r>
-      <w:proofErr w:type="spellStart"/>
-      <w:r>
-        <w:rPr>
-          <w:lang w:val="en-GB"/>
-        </w:rPr>
-        <w:t>n_neighbors</w:t>
-      </w:r>
-      <w:proofErr w:type="spellEnd"/>
-      <w:r>
-        <w:rPr>
-          <w:lang w:val="en-GB"/>
-        </w:rPr>
-        <w:t xml:space="preserve"> = 5, algo = “</w:t>
-      </w:r>
-      <w:proofErr w:type="spellStart"/>
-      <w:r>
-        <w:rPr>
-          <w:lang w:val="en-GB"/>
-        </w:rPr>
-        <w:t>ball_tree</w:t>
-      </w:r>
-      <w:proofErr w:type="spellEnd"/>
-      <w:r>
-        <w:rPr>
-          <w:lang w:val="en-GB"/>
-        </w:rPr>
-        <w:t>”)</w:t>
-      </w:r>
-      <w:r>
-        <w:rPr>
-          <w:lang w:val="en-GB"/>
-        </w:rPr>
-        <w:t xml:space="preserve"> ; Print accuracy : (</w:t>
-      </w:r>
-      <w:proofErr w:type="spellStart"/>
-      <w:r>
-        <w:rPr>
-          <w:lang w:val="en-GB"/>
-        </w:rPr>
-        <w:t>accuracy_score</w:t>
-      </w:r>
-      <w:proofErr w:type="spellEnd"/>
-      <w:r>
-        <w:rPr>
-          <w:lang w:val="en-GB"/>
-        </w:rPr>
-        <w:t>)</w:t>
-      </w:r>
-    </w:p>
-    <w:p>
-      <w:pPr>
-        <w:pStyle w:val="Listenabsatz"/>
-        <w:numPr>
-          <w:ilvl w:val="0"/>
-          <w:numId w:val="3"/>
-        </w:numPr>
-        <w:jc w:val="both"/>
-        <w:rPr>
-          <w:lang w:val="en-GB"/>
-        </w:rPr>
-      </w:pPr>
-      <w:r>
-        <w:rPr>
-          <w:lang w:val="en-GB"/>
-        </w:rPr>
-        <w:t xml:space="preserve">Visualize performance of </w:t>
-      </w:r>
-      <w:proofErr w:type="gramStart"/>
-      <w:r>
-        <w:rPr>
-          <w:lang w:val="en-GB"/>
-        </w:rPr>
-        <w:t>KNN :</w:t>
-      </w:r>
-      <w:proofErr w:type="gramEnd"/>
-      <w:r>
-        <w:rPr>
-          <w:lang w:val="en-GB"/>
-        </w:rPr>
-        <w:t xml:space="preserve"> ROC + plot ; Print cross validation : (</w:t>
-      </w:r>
-      <w:proofErr w:type="spellStart"/>
-      <w:r>
-        <w:rPr>
-          <w:lang w:val="en-GB"/>
-        </w:rPr>
-        <w:t>cross_val_score</w:t>
-      </w:r>
-      <w:proofErr w:type="spellEnd"/>
-      <w:r>
-        <w:rPr>
-          <w:lang w:val="en-GB"/>
-        </w:rPr>
-        <w:t>)</w:t>
-      </w:r>
-    </w:p>
-    <w:p>
-      <w:pPr>
-        <w:pStyle w:val="Listenabsatz"/>
-        <w:numPr>
-          <w:ilvl w:val="0"/>
-          <w:numId w:val="3"/>
-        </w:numPr>
-        <w:jc w:val="both"/>
-        <w:rPr>
-          <w:lang w:val="en-GB"/>
-        </w:rPr>
-      </w:pPr>
-      <w:r>
-        <w:rPr>
-          <w:lang w:val="en-GB"/>
-        </w:rPr>
-        <w:t xml:space="preserve">Visualize performance of simple neural </w:t>
-      </w:r>
-      <w:proofErr w:type="gramStart"/>
-      <w:r>
-        <w:rPr>
-          <w:lang w:val="en-GB"/>
-        </w:rPr>
-        <w:t xml:space="preserve">Network </w:t>
-      </w:r>
-      <w:r>
-        <w:rPr>
-          <w:lang w:val="en-GB"/>
-        </w:rPr>
-        <w:t>:</w:t>
-      </w:r>
-      <w:proofErr w:type="gramEnd"/>
-      <w:r>
-        <w:rPr>
-          <w:lang w:val="en-GB"/>
-        </w:rPr>
-        <w:t xml:space="preserve"> model = Sequential(), </w:t>
-      </w:r>
-      <w:proofErr w:type="spellStart"/>
-      <w:r>
-        <w:rPr>
-          <w:lang w:val="en-GB"/>
-        </w:rPr>
-        <w:t>model.fit</w:t>
-      </w:r>
-      <w:proofErr w:type="spellEnd"/>
-      <w:r>
-        <w:rPr>
-          <w:lang w:val="en-GB"/>
-        </w:rPr>
-        <w:t>()</w:t>
+        <w:t xml:space="preserve">Visualize performance of simple neural Network </w:t>
+      </w:r>
+      <w:r>
+        <w:rPr>
+          <w:lang w:val="en-GB"/>
+        </w:rPr>
+        <w:t>: model = Sequential(), model.fit()</w:t>
       </w:r>
     </w:p>
     <w:p>
@@ -4085,9 +3071,6 @@
     <w:p>
       <w:pPr>
         <w:jc w:val="both"/>
-        <w:rPr>
-          <w:lang/>
-        </w:rPr>
       </w:pPr>
     </w:p>
     <w:p>
@@ -4135,19 +3118,11 @@
           <w:lang w:val="en-GB"/>
         </w:rPr>
       </w:pPr>
-      <w:proofErr w:type="spellStart"/>
-      <w:r>
-        <w:rPr>
-          <w:lang w:val="en-GB"/>
-        </w:rPr>
-        <w:t>ccf</w:t>
-      </w:r>
-      <w:proofErr w:type="spellEnd"/>
-      <w:r>
-        <w:rPr>
-          <w:lang w:val="en-GB"/>
-        </w:rPr>
-        <w:t>: social security number (I replaced this with a dummy value of 0)</w:t>
+      <w:r>
+        <w:rPr>
+          <w:lang w:val="en-GB"/>
+        </w:rPr>
+        <w:t>ccf: social security number (I replaced this with a dummy value of 0)</w:t>
       </w:r>
     </w:p>
     <w:p>
@@ -4200,100 +3175,68 @@
           <w:lang w:val="en-GB"/>
         </w:rPr>
       </w:pPr>
-      <w:proofErr w:type="spellStart"/>
-      <w:r>
-        <w:rPr>
-          <w:lang w:val="en-GB"/>
-        </w:rPr>
-        <w:t>painloc</w:t>
-      </w:r>
-      <w:proofErr w:type="spellEnd"/>
-      <w:r>
-        <w:rPr>
-          <w:lang w:val="en-GB"/>
-        </w:rPr>
-        <w:t>: chest pain location (1 = substernal; 0 = otherwise)</w:t>
-      </w:r>
-    </w:p>
-    <w:p>
-      <w:pPr>
-        <w:pStyle w:val="Listenabsatz"/>
-        <w:numPr>
-          <w:ilvl w:val="0"/>
-          <w:numId w:val="1"/>
-        </w:numPr>
-        <w:jc w:val="both"/>
-        <w:rPr>
-          <w:lang w:val="en-GB"/>
-        </w:rPr>
-      </w:pPr>
-      <w:proofErr w:type="spellStart"/>
-      <w:r>
-        <w:rPr>
-          <w:lang w:val="en-GB"/>
-        </w:rPr>
-        <w:t>painexer</w:t>
-      </w:r>
-      <w:proofErr w:type="spellEnd"/>
-      <w:r>
-        <w:rPr>
-          <w:lang w:val="en-GB"/>
-        </w:rPr>
-        <w:t xml:space="preserve"> (1 = provoked by exertion; 0 = otherwise)</w:t>
-      </w:r>
-    </w:p>
-    <w:p>
-      <w:pPr>
-        <w:pStyle w:val="Listenabsatz"/>
-        <w:numPr>
-          <w:ilvl w:val="0"/>
-          <w:numId w:val="1"/>
-        </w:numPr>
-        <w:jc w:val="both"/>
-        <w:rPr>
-          <w:lang w:val="en-GB"/>
-        </w:rPr>
-      </w:pPr>
-      <w:proofErr w:type="spellStart"/>
-      <w:r>
-        <w:rPr>
-          <w:lang w:val="en-GB"/>
-        </w:rPr>
-        <w:t>relrest</w:t>
-      </w:r>
-      <w:proofErr w:type="spellEnd"/>
-      <w:r>
-        <w:rPr>
-          <w:lang w:val="en-GB"/>
-        </w:rPr>
-        <w:t xml:space="preserve"> (1 = relieved after rest; 0 = otherwise)</w:t>
-      </w:r>
-    </w:p>
-    <w:p>
-      <w:pPr>
-        <w:pStyle w:val="Listenabsatz"/>
-        <w:numPr>
-          <w:ilvl w:val="0"/>
-          <w:numId w:val="1"/>
-        </w:numPr>
-        <w:jc w:val="both"/>
-        <w:rPr>
-          <w:lang w:val="en-GB"/>
-        </w:rPr>
-      </w:pPr>
-      <w:proofErr w:type="spellStart"/>
-      <w:r>
-        <w:rPr>
-          <w:lang w:val="en-GB"/>
-        </w:rPr>
-        <w:t>pncaden</w:t>
-      </w:r>
-      <w:proofErr w:type="spellEnd"/>
-      <w:r>
-        <w:rPr>
-          <w:lang w:val="en-GB"/>
-        </w:rPr>
-        <w:t xml:space="preserve"> (sum of 5, 6, and 7)</w:t>
+      <w:r>
+        <w:rPr>
+          <w:lang w:val="en-GB"/>
+        </w:rPr>
+        <w:t>painloc: chest pain location (1 = substernal; 0 = otherwise)</w:t>
+      </w:r>
+    </w:p>
+    <w:p>
+      <w:pPr>
+        <w:pStyle w:val="Listenabsatz"/>
+        <w:numPr>
+          <w:ilvl w:val="0"/>
+          <w:numId w:val="1"/>
+        </w:numPr>
+        <w:jc w:val="both"/>
+        <w:rPr>
+          <w:lang w:val="en-GB"/>
+        </w:rPr>
+      </w:pPr>
+      <w:r>
+        <w:rPr>
+          <w:lang w:val="en-GB"/>
+        </w:rPr>
+        <w:t>painexer (1 = provoked by exertion; 0 = otherwise)</w:t>
+      </w:r>
+    </w:p>
+    <w:p>
+      <w:pPr>
+        <w:pStyle w:val="Listenabsatz"/>
+        <w:numPr>
+          <w:ilvl w:val="0"/>
+          <w:numId w:val="1"/>
+        </w:numPr>
+        <w:jc w:val="both"/>
+        <w:rPr>
+          <w:lang w:val="en-GB"/>
+        </w:rPr>
+      </w:pPr>
+      <w:r>
+        <w:rPr>
+          <w:lang w:val="en-GB"/>
+        </w:rPr>
+        <w:t>relrest (1 = relieved after rest; 0 = otherwise)</w:t>
+      </w:r>
+    </w:p>
+    <w:p>
+      <w:pPr>
+        <w:pStyle w:val="Listenabsatz"/>
+        <w:numPr>
+          <w:ilvl w:val="0"/>
+          <w:numId w:val="1"/>
+        </w:numPr>
+        <w:jc w:val="both"/>
+        <w:rPr>
+          <w:lang w:val="en-GB"/>
+        </w:rPr>
+      </w:pPr>
+      <w:r>
+        <w:rPr>
+          <w:lang w:val="en-GB"/>
+        </w:rPr>
+        <w:t>pncaden (sum of 5, 6, and 7)</w:t>
       </w:r>
     </w:p>
     <w:p>
@@ -4403,19 +3346,11 @@
           <w:lang w:val="en-GB"/>
         </w:rPr>
       </w:pPr>
-      <w:proofErr w:type="spellStart"/>
-      <w:r>
-        <w:rPr>
-          <w:lang w:val="en-GB"/>
-        </w:rPr>
-        <w:t>trestbps</w:t>
-      </w:r>
-      <w:proofErr w:type="spellEnd"/>
-      <w:r>
-        <w:rPr>
-          <w:lang w:val="en-GB"/>
-        </w:rPr>
-        <w:t xml:space="preserve">: resting blood pressure (in mm Hg on admission to the </w:t>
+      <w:r>
+        <w:rPr>
+          <w:lang w:val="en-GB"/>
+        </w:rPr>
+        <w:t xml:space="preserve">trestbps: resting blood pressure (in mm Hg on admission to the </w:t>
       </w:r>
       <w:r>
         <w:rPr>
@@ -4436,54 +3371,30 @@
           <w:lang w:val="en-GB"/>
         </w:rPr>
       </w:pPr>
-      <w:proofErr w:type="spellStart"/>
       <w:r>
         <w:rPr>
           <w:lang w:val="en-GB"/>
         </w:rPr>
         <w:t>htn</w:t>
       </w:r>
-      <w:proofErr w:type="spellEnd"/>
-    </w:p>
-    <w:p>
-      <w:pPr>
-        <w:pStyle w:val="Listenabsatz"/>
-        <w:numPr>
-          <w:ilvl w:val="0"/>
-          <w:numId w:val="1"/>
-        </w:numPr>
-        <w:jc w:val="both"/>
-        <w:rPr>
-          <w:lang w:val="en-GB"/>
-        </w:rPr>
-      </w:pPr>
-      <w:proofErr w:type="spellStart"/>
-      <w:r>
-        <w:rPr>
-          <w:lang w:val="en-GB"/>
-        </w:rPr>
-        <w:t>chol</w:t>
-      </w:r>
-      <w:proofErr w:type="spellEnd"/>
-      <w:r>
-        <w:rPr>
-          <w:lang w:val="en-GB"/>
-        </w:rPr>
-        <w:t xml:space="preserve">: serum </w:t>
-      </w:r>
-      <w:proofErr w:type="spellStart"/>
-      <w:r>
-        <w:rPr>
-          <w:lang w:val="en-GB"/>
-        </w:rPr>
-        <w:t>cholestoral</w:t>
-      </w:r>
-      <w:proofErr w:type="spellEnd"/>
-      <w:r>
-        <w:rPr>
-          <w:lang w:val="en-GB"/>
-        </w:rPr>
-        <w:t xml:space="preserve"> in mg/dl</w:t>
+    </w:p>
+    <w:p>
+      <w:pPr>
+        <w:pStyle w:val="Listenabsatz"/>
+        <w:numPr>
+          <w:ilvl w:val="0"/>
+          <w:numId w:val="1"/>
+        </w:numPr>
+        <w:jc w:val="both"/>
+        <w:rPr>
+          <w:lang w:val="en-GB"/>
+        </w:rPr>
+      </w:pPr>
+      <w:r>
+        <w:rPr>
+          <w:lang w:val="en-GB"/>
+        </w:rPr>
+        <w:t>chol: serum cholestoral in mg/dl</w:t>
       </w:r>
     </w:p>
     <w:p>
@@ -4555,33 +3466,11 @@
           <w:lang w:val="en-GB"/>
         </w:rPr>
       </w:pPr>
-      <w:proofErr w:type="spellStart"/>
-      <w:r>
-        <w:rPr>
-          <w:lang w:val="en-GB"/>
-        </w:rPr>
-        <w:t>fbs</w:t>
-      </w:r>
-      <w:proofErr w:type="spellEnd"/>
-      <w:r>
-        <w:rPr>
-          <w:lang w:val="en-GB"/>
-        </w:rPr>
-        <w:t>: (fasting blood sugar &gt; 120 mg/dl</w:t>
-      </w:r>
-      <w:proofErr w:type="gramStart"/>
-      <w:r>
-        <w:rPr>
-          <w:lang w:val="en-GB"/>
-        </w:rPr>
-        <w:t>)  (</w:t>
-      </w:r>
-      <w:proofErr w:type="gramEnd"/>
-      <w:r>
-        <w:rPr>
-          <w:lang w:val="en-GB"/>
-        </w:rPr>
-        <w:t>1 = true; 0 = false)</w:t>
+      <w:r>
+        <w:rPr>
+          <w:lang w:val="en-GB"/>
+        </w:rPr>
+        <w:t>fbs: (fasting blood sugar &gt; 120 mg/dl)  (1 = true; 0 = false)</w:t>
       </w:r>
     </w:p>
     <w:p>
@@ -4615,46 +3504,30 @@
           <w:lang w:val="en-GB"/>
         </w:rPr>
       </w:pPr>
-      <w:proofErr w:type="spellStart"/>
-      <w:r>
-        <w:rPr>
-          <w:lang w:val="en-GB"/>
-        </w:rPr>
-        <w:t>famhist</w:t>
-      </w:r>
-      <w:proofErr w:type="spellEnd"/>
-      <w:r>
-        <w:rPr>
-          <w:lang w:val="en-GB"/>
-        </w:rPr>
-        <w:t>: family history of coronary artery disease (1 = yes; 0 = no)</w:t>
-      </w:r>
-    </w:p>
-    <w:p>
-      <w:pPr>
-        <w:pStyle w:val="Listenabsatz"/>
-        <w:numPr>
-          <w:ilvl w:val="0"/>
-          <w:numId w:val="1"/>
-        </w:numPr>
-        <w:jc w:val="both"/>
-        <w:rPr>
-          <w:lang w:val="en-GB"/>
-        </w:rPr>
-      </w:pPr>
-      <w:proofErr w:type="spellStart"/>
-      <w:r>
-        <w:rPr>
-          <w:lang w:val="en-GB"/>
-        </w:rPr>
-        <w:t>restecg</w:t>
-      </w:r>
-      <w:proofErr w:type="spellEnd"/>
-      <w:r>
-        <w:rPr>
-          <w:lang w:val="en-GB"/>
-        </w:rPr>
-        <w:t>: resting electrocardiographic results</w:t>
+      <w:r>
+        <w:rPr>
+          <w:lang w:val="en-GB"/>
+        </w:rPr>
+        <w:t>famhist: family history of coronary artery disease (1 = yes; 0 = no)</w:t>
+      </w:r>
+    </w:p>
+    <w:p>
+      <w:pPr>
+        <w:pStyle w:val="Listenabsatz"/>
+        <w:numPr>
+          <w:ilvl w:val="0"/>
+          <w:numId w:val="1"/>
+        </w:numPr>
+        <w:jc w:val="both"/>
+        <w:rPr>
+          <w:lang w:val="en-GB"/>
+        </w:rPr>
+      </w:pPr>
+      <w:r>
+        <w:rPr>
+          <w:lang w:val="en-GB"/>
+        </w:rPr>
+        <w:t>restecg: resting electrocardiographic results</w:t>
       </w:r>
     </w:p>
     <w:p>
@@ -4750,114 +3623,68 @@
           <w:lang w:val="en-GB"/>
         </w:rPr>
       </w:pPr>
-      <w:proofErr w:type="spellStart"/>
-      <w:r>
-        <w:rPr>
-          <w:lang w:val="en-GB"/>
-        </w:rPr>
-        <w:t>ekgmo</w:t>
-      </w:r>
-      <w:proofErr w:type="spellEnd"/>
-      <w:r>
-        <w:rPr>
-          <w:lang w:val="en-GB"/>
-        </w:rPr>
-        <w:t xml:space="preserve"> (month of exercise ECG reading)</w:t>
-      </w:r>
-    </w:p>
-    <w:p>
-      <w:pPr>
-        <w:pStyle w:val="Listenabsatz"/>
-        <w:numPr>
-          <w:ilvl w:val="0"/>
-          <w:numId w:val="1"/>
-        </w:numPr>
-        <w:jc w:val="both"/>
-        <w:rPr>
-          <w:lang w:val="en-GB"/>
-        </w:rPr>
-      </w:pPr>
-      <w:proofErr w:type="spellStart"/>
-      <w:proofErr w:type="gramStart"/>
-      <w:r>
-        <w:rPr>
-          <w:lang w:val="en-GB"/>
-        </w:rPr>
-        <w:t>ekgday</w:t>
-      </w:r>
-      <w:proofErr w:type="spellEnd"/>
-      <w:r>
-        <w:rPr>
-          <w:lang w:val="en-GB"/>
-        </w:rPr>
-        <w:t>(</w:t>
-      </w:r>
-      <w:proofErr w:type="gramEnd"/>
-      <w:r>
-        <w:rPr>
-          <w:lang w:val="en-GB"/>
-        </w:rPr>
-        <w:t>day of exercise ECG reading)</w:t>
-      </w:r>
-    </w:p>
-    <w:p>
-      <w:pPr>
-        <w:pStyle w:val="Listenabsatz"/>
-        <w:numPr>
-          <w:ilvl w:val="0"/>
-          <w:numId w:val="1"/>
-        </w:numPr>
-        <w:jc w:val="both"/>
-        <w:rPr>
-          <w:lang w:val="en-GB"/>
-        </w:rPr>
-      </w:pPr>
-      <w:proofErr w:type="spellStart"/>
-      <w:r>
-        <w:rPr>
-          <w:lang w:val="en-GB"/>
-        </w:rPr>
-        <w:t>ekgyr</w:t>
-      </w:r>
-      <w:proofErr w:type="spellEnd"/>
-      <w:r>
-        <w:rPr>
-          <w:lang w:val="en-GB"/>
-        </w:rPr>
-        <w:t xml:space="preserve"> (year of exercise ECG reading)</w:t>
-      </w:r>
-    </w:p>
-    <w:p>
-      <w:pPr>
-        <w:pStyle w:val="Listenabsatz"/>
-        <w:numPr>
-          <w:ilvl w:val="0"/>
-          <w:numId w:val="1"/>
-        </w:numPr>
-        <w:jc w:val="both"/>
-        <w:rPr>
-          <w:lang w:val="en-GB"/>
-        </w:rPr>
-      </w:pPr>
-      <w:r>
-        <w:rPr>
-          <w:lang w:val="en-GB"/>
-        </w:rPr>
-        <w:t xml:space="preserve">dig (digitalis used </w:t>
-      </w:r>
-      <w:proofErr w:type="spellStart"/>
-      <w:r>
-        <w:rPr>
-          <w:lang w:val="en-GB"/>
-        </w:rPr>
-        <w:t>furing</w:t>
-      </w:r>
-      <w:proofErr w:type="spellEnd"/>
-      <w:r>
-        <w:rPr>
-          <w:lang w:val="en-GB"/>
-        </w:rPr>
-        <w:t xml:space="preserve"> exercise ECG: 1 = yes; 0 = no)</w:t>
+      <w:r>
+        <w:rPr>
+          <w:lang w:val="en-GB"/>
+        </w:rPr>
+        <w:t>ekgmo (month of exercise ECG reading)</w:t>
+      </w:r>
+    </w:p>
+    <w:p>
+      <w:pPr>
+        <w:pStyle w:val="Listenabsatz"/>
+        <w:numPr>
+          <w:ilvl w:val="0"/>
+          <w:numId w:val="1"/>
+        </w:numPr>
+        <w:jc w:val="both"/>
+        <w:rPr>
+          <w:lang w:val="en-GB"/>
+        </w:rPr>
+      </w:pPr>
+      <w:r>
+        <w:rPr>
+          <w:lang w:val="en-GB"/>
+        </w:rPr>
+        <w:t>ekgday(day of exercise ECG reading)</w:t>
+      </w:r>
+    </w:p>
+    <w:p>
+      <w:pPr>
+        <w:pStyle w:val="Listenabsatz"/>
+        <w:numPr>
+          <w:ilvl w:val="0"/>
+          <w:numId w:val="1"/>
+        </w:numPr>
+        <w:jc w:val="both"/>
+        <w:rPr>
+          <w:lang w:val="en-GB"/>
+        </w:rPr>
+      </w:pPr>
+      <w:r>
+        <w:rPr>
+          <w:lang w:val="en-GB"/>
+        </w:rPr>
+        <w:t>ekgyr (year of exercise ECG reading)</w:t>
+      </w:r>
+    </w:p>
+    <w:p>
+      <w:pPr>
+        <w:pStyle w:val="Listenabsatz"/>
+        <w:numPr>
+          <w:ilvl w:val="0"/>
+          <w:numId w:val="1"/>
+        </w:numPr>
+        <w:jc w:val="both"/>
+        <w:rPr>
+          <w:lang w:val="en-GB"/>
+        </w:rPr>
+      </w:pPr>
+      <w:r>
+        <w:rPr>
+          <w:lang w:val="en-GB"/>
+        </w:rPr>
+        <w:t>dig (digitalis used furing exercise ECG: 1 = yes; 0 = no)</w:t>
       </w:r>
     </w:p>
     <w:p>
@@ -4891,19 +3718,11 @@
           <w:lang w:val="en-GB"/>
         </w:rPr>
       </w:pPr>
-      <w:proofErr w:type="spellStart"/>
-      <w:r>
-        <w:rPr>
-          <w:lang w:val="en-GB"/>
-        </w:rPr>
-        <w:t>nitr</w:t>
-      </w:r>
-      <w:proofErr w:type="spellEnd"/>
-      <w:r>
-        <w:rPr>
-          <w:lang w:val="en-GB"/>
-        </w:rPr>
-        <w:t xml:space="preserve"> (nitrates used during exercise ECG: 1 = yes; 0 = no)</w:t>
+      <w:r>
+        <w:rPr>
+          <w:lang w:val="en-GB"/>
+        </w:rPr>
+        <w:t>nitr (nitrates used during exercise ECG: 1 = yes; 0 = no)</w:t>
       </w:r>
     </w:p>
     <w:p>
@@ -4941,21 +3760,7 @@
         <w:rPr>
           <w:lang w:val="en-GB"/>
         </w:rPr>
-        <w:t xml:space="preserve">diuretic (diuretic used </w:t>
-      </w:r>
-      <w:proofErr w:type="spellStart"/>
-      <w:r>
-        <w:rPr>
-          <w:lang w:val="en-GB"/>
-        </w:rPr>
-        <w:t>used</w:t>
-      </w:r>
-      <w:proofErr w:type="spellEnd"/>
-      <w:r>
-        <w:rPr>
-          <w:lang w:val="en-GB"/>
-        </w:rPr>
-        <w:t xml:space="preserve"> during exercise ECG: 1 = yes; 0 = no)</w:t>
+        <w:t>diuretic (diuretic used used during exercise ECG: 1 = yes; 0 = no)</w:t>
       </w:r>
     </w:p>
     <w:p>
@@ -5012,16 +3817,8 @@
         <w:rPr>
           <w:lang w:val="en-GB"/>
         </w:rPr>
-        <w:t xml:space="preserve">2 = </w:t>
-      </w:r>
-      <w:proofErr w:type="spellStart"/>
-      <w:r>
-        <w:rPr>
-          <w:lang w:val="en-GB"/>
-        </w:rPr>
-        <w:t>Kottus</w:t>
-      </w:r>
-      <w:proofErr w:type="spellEnd"/>
+        <w:t>2 = Kottus</w:t>
+      </w:r>
     </w:p>
     <w:p>
       <w:pPr>
@@ -5058,16 +3855,8 @@
         <w:rPr>
           <w:lang w:val="en-GB"/>
         </w:rPr>
-        <w:t xml:space="preserve">4 = fast </w:t>
-      </w:r>
-      <w:proofErr w:type="spellStart"/>
-      <w:r>
-        <w:rPr>
-          <w:lang w:val="en-GB"/>
-        </w:rPr>
-        <w:t>Balke</w:t>
-      </w:r>
-      <w:proofErr w:type="spellEnd"/>
+        <w:t>4 = fast Balke</w:t>
+      </w:r>
     </w:p>
     <w:p>
       <w:pPr>
@@ -5085,16 +3874,8 @@
         <w:rPr>
           <w:lang w:val="en-GB"/>
         </w:rPr>
-        <w:t xml:space="preserve">5 = </w:t>
-      </w:r>
-      <w:proofErr w:type="spellStart"/>
-      <w:r>
-        <w:rPr>
-          <w:lang w:val="en-GB"/>
-        </w:rPr>
-        <w:t>Balke</w:t>
-      </w:r>
-      <w:proofErr w:type="spellEnd"/>
+        <w:t>5 = Balke</w:t>
+      </w:r>
     </w:p>
     <w:p>
       <w:pPr>
@@ -5112,21 +3893,7 @@
         <w:rPr>
           <w:lang w:val="en-GB"/>
         </w:rPr>
-        <w:t xml:space="preserve">6 = </w:t>
-      </w:r>
-      <w:proofErr w:type="spellStart"/>
-      <w:r>
-        <w:rPr>
-          <w:lang w:val="en-GB"/>
-        </w:rPr>
-        <w:t>Noughton</w:t>
-      </w:r>
-      <w:proofErr w:type="spellEnd"/>
-      <w:r>
-        <w:rPr>
-          <w:lang w:val="en-GB"/>
-        </w:rPr>
-        <w:t xml:space="preserve"> </w:t>
+        <w:t xml:space="preserve">6 = Noughton </w:t>
       </w:r>
     </w:p>
     <w:p>
@@ -5146,49 +3913,7 @@
           <w:lang w:val="en-GB"/>
         </w:rPr>
         <w:lastRenderedPageBreak/>
-        <w:t xml:space="preserve">7 = bike 150 </w:t>
-      </w:r>
-      <w:proofErr w:type="spellStart"/>
-      <w:r>
-        <w:rPr>
-          <w:lang w:val="en-GB"/>
-        </w:rPr>
-        <w:t>kpa</w:t>
-      </w:r>
-      <w:proofErr w:type="spellEnd"/>
-      <w:r>
-        <w:rPr>
-          <w:lang w:val="en-GB"/>
-        </w:rPr>
-        <w:t xml:space="preserve"> min/</w:t>
-      </w:r>
-      <w:proofErr w:type="gramStart"/>
-      <w:r>
-        <w:rPr>
-          <w:lang w:val="en-GB"/>
-        </w:rPr>
-        <w:t>min  (</w:t>
-      </w:r>
-      <w:proofErr w:type="gramEnd"/>
-      <w:r>
-        <w:rPr>
-          <w:lang w:val="en-GB"/>
-        </w:rPr>
-        <w:t>Not sure if "</w:t>
-      </w:r>
-      <w:proofErr w:type="spellStart"/>
-      <w:r>
-        <w:rPr>
-          <w:lang w:val="en-GB"/>
-        </w:rPr>
-        <w:t>kpa</w:t>
-      </w:r>
-      <w:proofErr w:type="spellEnd"/>
-      <w:r>
-        <w:rPr>
-          <w:lang w:val="en-GB"/>
-        </w:rPr>
-        <w:t xml:space="preserve"> min/min" is what was written!)</w:t>
+        <w:t>7 = bike 150 kpa min/min  (Not sure if "kpa min/min" is what was written!)</w:t>
       </w:r>
     </w:p>
     <w:p>
@@ -5201,15 +3926,7 @@
         <w:jc w:val="both"/>
       </w:pPr>
       <w:r>
-        <w:t xml:space="preserve">8 = bike 125 </w:t>
-      </w:r>
-      <w:proofErr w:type="spellStart"/>
-      <w:r>
-        <w:t>kpa</w:t>
-      </w:r>
-      <w:proofErr w:type="spellEnd"/>
-      <w:r>
-        <w:t xml:space="preserve"> min/min  </w:t>
+        <w:t xml:space="preserve">8 = bike 125 kpa min/min  </w:t>
       </w:r>
     </w:p>
     <w:p>
@@ -5222,15 +3939,7 @@
         <w:jc w:val="both"/>
       </w:pPr>
       <w:r>
-        <w:t xml:space="preserve">9 = bike 100 </w:t>
-      </w:r>
-      <w:proofErr w:type="spellStart"/>
-      <w:r>
-        <w:t>kpa</w:t>
-      </w:r>
-      <w:proofErr w:type="spellEnd"/>
-      <w:r>
-        <w:t xml:space="preserve"> min/min</w:t>
+        <w:t>9 = bike 100 kpa min/min</w:t>
       </w:r>
     </w:p>
     <w:p>
@@ -5243,15 +3952,7 @@
         <w:jc w:val="both"/>
       </w:pPr>
       <w:r>
-        <w:t xml:space="preserve">10 = bike 75 </w:t>
-      </w:r>
-      <w:proofErr w:type="spellStart"/>
-      <w:r>
-        <w:t>kpa</w:t>
-      </w:r>
-      <w:proofErr w:type="spellEnd"/>
-      <w:r>
-        <w:t xml:space="preserve"> min/min</w:t>
+        <w:t>10 = bike 75 kpa min/min</w:t>
       </w:r>
     </w:p>
     <w:p>
@@ -5270,21 +3971,7 @@
         <w:rPr>
           <w:lang w:val="en-GB"/>
         </w:rPr>
-        <w:t xml:space="preserve">11 = bike 50 </w:t>
-      </w:r>
-      <w:proofErr w:type="spellStart"/>
-      <w:r>
-        <w:rPr>
-          <w:lang w:val="en-GB"/>
-        </w:rPr>
-        <w:t>kpa</w:t>
-      </w:r>
-      <w:proofErr w:type="spellEnd"/>
-      <w:r>
-        <w:rPr>
-          <w:lang w:val="en-GB"/>
-        </w:rPr>
-        <w:t xml:space="preserve"> min/min</w:t>
+        <w:t>11 = bike 50 kpa min/min</w:t>
       </w:r>
     </w:p>
     <w:p>
@@ -5318,187 +4005,125 @@
           <w:lang w:val="en-GB"/>
         </w:rPr>
       </w:pPr>
-      <w:proofErr w:type="spellStart"/>
-      <w:r>
-        <w:rPr>
-          <w:lang w:val="en-GB"/>
-        </w:rPr>
-        <w:t>thaldur</w:t>
-      </w:r>
-      <w:proofErr w:type="spellEnd"/>
-      <w:r>
-        <w:rPr>
-          <w:lang w:val="en-GB"/>
-        </w:rPr>
-        <w:t>: duration of exercise test in minutes</w:t>
-      </w:r>
-    </w:p>
-    <w:p>
-      <w:pPr>
-        <w:pStyle w:val="Listenabsatz"/>
-        <w:numPr>
-          <w:ilvl w:val="0"/>
-          <w:numId w:val="1"/>
-        </w:numPr>
-        <w:jc w:val="both"/>
-        <w:rPr>
-          <w:lang w:val="en-GB"/>
-        </w:rPr>
-      </w:pPr>
-      <w:proofErr w:type="spellStart"/>
-      <w:r>
-        <w:rPr>
-          <w:lang w:val="en-GB"/>
-        </w:rPr>
-        <w:t>thaltime</w:t>
-      </w:r>
-      <w:proofErr w:type="spellEnd"/>
-      <w:r>
-        <w:rPr>
-          <w:lang w:val="en-GB"/>
-        </w:rPr>
-        <w:t>: time when ST measure depression was noted</w:t>
-      </w:r>
-    </w:p>
-    <w:p>
-      <w:pPr>
-        <w:pStyle w:val="Listenabsatz"/>
-        <w:numPr>
-          <w:ilvl w:val="0"/>
-          <w:numId w:val="1"/>
-        </w:numPr>
-        <w:jc w:val="both"/>
-        <w:rPr>
-          <w:lang w:val="en-GB"/>
-        </w:rPr>
-      </w:pPr>
-      <w:r>
-        <w:rPr>
-          <w:lang w:val="en-GB"/>
-        </w:rPr>
-        <w:t xml:space="preserve">met: </w:t>
-      </w:r>
-      <w:proofErr w:type="spellStart"/>
-      <w:r>
-        <w:rPr>
-          <w:lang w:val="en-GB"/>
-        </w:rPr>
-        <w:t>mets</w:t>
-      </w:r>
-      <w:proofErr w:type="spellEnd"/>
-      <w:r>
-        <w:rPr>
-          <w:lang w:val="en-GB"/>
-        </w:rPr>
-        <w:t xml:space="preserve"> achieved</w:t>
-      </w:r>
-    </w:p>
-    <w:p>
-      <w:pPr>
-        <w:pStyle w:val="Listenabsatz"/>
-        <w:numPr>
-          <w:ilvl w:val="0"/>
-          <w:numId w:val="1"/>
-        </w:numPr>
-        <w:jc w:val="both"/>
-        <w:rPr>
-          <w:lang w:val="en-GB"/>
-        </w:rPr>
-      </w:pPr>
-      <w:proofErr w:type="spellStart"/>
-      <w:r>
-        <w:rPr>
-          <w:lang w:val="en-GB"/>
-        </w:rPr>
-        <w:t>thalach</w:t>
-      </w:r>
-      <w:proofErr w:type="spellEnd"/>
-      <w:r>
-        <w:rPr>
-          <w:lang w:val="en-GB"/>
-        </w:rPr>
-        <w:t>: maximum heart rate achieved</w:t>
-      </w:r>
-    </w:p>
-    <w:p>
-      <w:pPr>
-        <w:pStyle w:val="Listenabsatz"/>
-        <w:numPr>
-          <w:ilvl w:val="0"/>
-          <w:numId w:val="1"/>
-        </w:numPr>
-        <w:jc w:val="both"/>
-        <w:rPr>
-          <w:lang w:val="en-GB"/>
-        </w:rPr>
-      </w:pPr>
-      <w:proofErr w:type="spellStart"/>
-      <w:r>
-        <w:rPr>
-          <w:lang w:val="en-GB"/>
-        </w:rPr>
-        <w:t>thalrest</w:t>
-      </w:r>
-      <w:proofErr w:type="spellEnd"/>
-      <w:r>
-        <w:rPr>
-          <w:lang w:val="en-GB"/>
-        </w:rPr>
-        <w:t>: resting heart rate</w:t>
-      </w:r>
-    </w:p>
-    <w:p>
-      <w:pPr>
-        <w:pStyle w:val="Listenabsatz"/>
-        <w:numPr>
-          <w:ilvl w:val="0"/>
-          <w:numId w:val="1"/>
-        </w:numPr>
-        <w:jc w:val="both"/>
-        <w:rPr>
-          <w:lang w:val="en-GB"/>
-        </w:rPr>
-      </w:pPr>
-      <w:proofErr w:type="spellStart"/>
-      <w:r>
-        <w:rPr>
-          <w:lang w:val="en-GB"/>
-        </w:rPr>
-        <w:t>tpeakbps</w:t>
-      </w:r>
-      <w:proofErr w:type="spellEnd"/>
-      <w:r>
-        <w:rPr>
-          <w:lang w:val="en-GB"/>
-        </w:rPr>
-        <w:t>: peak exercise blood pressure (first of 2 parts)</w:t>
-      </w:r>
-    </w:p>
-    <w:p>
-      <w:pPr>
-        <w:pStyle w:val="Listenabsatz"/>
-        <w:numPr>
-          <w:ilvl w:val="0"/>
-          <w:numId w:val="1"/>
-        </w:numPr>
-        <w:jc w:val="both"/>
-        <w:rPr>
-          <w:lang w:val="en-GB"/>
-        </w:rPr>
-      </w:pPr>
-      <w:proofErr w:type="spellStart"/>
-      <w:r>
-        <w:rPr>
-          <w:lang w:val="en-GB"/>
-        </w:rPr>
-        <w:t>tpeakbpd</w:t>
-      </w:r>
-      <w:proofErr w:type="spellEnd"/>
-      <w:r>
-        <w:rPr>
-          <w:lang w:val="en-GB"/>
-        </w:rPr>
-        <w:t>: peak exercise blood pressure (second of 2 parts)</w:t>
+      <w:r>
+        <w:rPr>
+          <w:lang w:val="en-GB"/>
+        </w:rPr>
+        <w:t>thaldur: duration of exercise test in minutes</w:t>
+      </w:r>
+    </w:p>
+    <w:p>
+      <w:pPr>
+        <w:pStyle w:val="Listenabsatz"/>
+        <w:numPr>
+          <w:ilvl w:val="0"/>
+          <w:numId w:val="1"/>
+        </w:numPr>
+        <w:jc w:val="both"/>
+        <w:rPr>
+          <w:lang w:val="en-GB"/>
+        </w:rPr>
+      </w:pPr>
+      <w:r>
+        <w:rPr>
+          <w:lang w:val="en-GB"/>
+        </w:rPr>
+        <w:t>thaltime: time when ST measure depression was noted</w:t>
+      </w:r>
+    </w:p>
+    <w:p>
+      <w:pPr>
+        <w:pStyle w:val="Listenabsatz"/>
+        <w:numPr>
+          <w:ilvl w:val="0"/>
+          <w:numId w:val="1"/>
+        </w:numPr>
+        <w:jc w:val="both"/>
+        <w:rPr>
+          <w:lang w:val="en-GB"/>
+        </w:rPr>
+      </w:pPr>
+      <w:r>
+        <w:rPr>
+          <w:lang w:val="en-GB"/>
+        </w:rPr>
+        <w:t>met: mets achieved</w:t>
+      </w:r>
+    </w:p>
+    <w:p>
+      <w:pPr>
+        <w:pStyle w:val="Listenabsatz"/>
+        <w:numPr>
+          <w:ilvl w:val="0"/>
+          <w:numId w:val="1"/>
+        </w:numPr>
+        <w:jc w:val="both"/>
+        <w:rPr>
+          <w:lang w:val="en-GB"/>
+        </w:rPr>
+      </w:pPr>
+      <w:r>
+        <w:rPr>
+          <w:lang w:val="en-GB"/>
+        </w:rPr>
+        <w:t>thalach: maximum heart rate achieved</w:t>
+      </w:r>
+    </w:p>
+    <w:p>
+      <w:pPr>
+        <w:pStyle w:val="Listenabsatz"/>
+        <w:numPr>
+          <w:ilvl w:val="0"/>
+          <w:numId w:val="1"/>
+        </w:numPr>
+        <w:jc w:val="both"/>
+        <w:rPr>
+          <w:lang w:val="en-GB"/>
+        </w:rPr>
+      </w:pPr>
+      <w:r>
+        <w:rPr>
+          <w:lang w:val="en-GB"/>
+        </w:rPr>
+        <w:t>thalrest: resting heart rate</w:t>
+      </w:r>
+    </w:p>
+    <w:p>
+      <w:pPr>
+        <w:pStyle w:val="Listenabsatz"/>
+        <w:numPr>
+          <w:ilvl w:val="0"/>
+          <w:numId w:val="1"/>
+        </w:numPr>
+        <w:jc w:val="both"/>
+        <w:rPr>
+          <w:lang w:val="en-GB"/>
+        </w:rPr>
+      </w:pPr>
+      <w:r>
+        <w:rPr>
+          <w:lang w:val="en-GB"/>
+        </w:rPr>
+        <w:t>tpeakbps: peak exercise blood pressure (first of 2 parts)</w:t>
+      </w:r>
+    </w:p>
+    <w:p>
+      <w:pPr>
+        <w:pStyle w:val="Listenabsatz"/>
+        <w:numPr>
+          <w:ilvl w:val="0"/>
+          <w:numId w:val="1"/>
+        </w:numPr>
+        <w:jc w:val="both"/>
+        <w:rPr>
+          <w:lang w:val="en-GB"/>
+        </w:rPr>
+      </w:pPr>
+      <w:r>
+        <w:rPr>
+          <w:lang w:val="en-GB"/>
+        </w:rPr>
+        <w:t>tpeakbpd: peak exercise blood pressure (second of 2 parts)</w:t>
       </w:r>
     </w:p>
     <w:p>
@@ -5532,100 +4157,68 @@
           <w:lang w:val="en-GB"/>
         </w:rPr>
       </w:pPr>
-      <w:proofErr w:type="spellStart"/>
-      <w:r>
-        <w:rPr>
-          <w:lang w:val="en-GB"/>
-        </w:rPr>
-        <w:t>trestbpd</w:t>
-      </w:r>
-      <w:proofErr w:type="spellEnd"/>
-      <w:r>
-        <w:rPr>
-          <w:lang w:val="en-GB"/>
-        </w:rPr>
-        <w:t>: resting blood pressure</w:t>
-      </w:r>
-    </w:p>
-    <w:p>
-      <w:pPr>
-        <w:pStyle w:val="Listenabsatz"/>
-        <w:numPr>
-          <w:ilvl w:val="0"/>
-          <w:numId w:val="1"/>
-        </w:numPr>
-        <w:jc w:val="both"/>
-        <w:rPr>
-          <w:lang w:val="en-GB"/>
-        </w:rPr>
-      </w:pPr>
-      <w:proofErr w:type="spellStart"/>
-      <w:r>
-        <w:rPr>
-          <w:lang w:val="en-GB"/>
-        </w:rPr>
-        <w:t>exang</w:t>
-      </w:r>
-      <w:proofErr w:type="spellEnd"/>
-      <w:r>
-        <w:rPr>
-          <w:lang w:val="en-GB"/>
-        </w:rPr>
-        <w:t>: exercise induced angina (1 = yes; 0 = no)</w:t>
-      </w:r>
-    </w:p>
-    <w:p>
-      <w:pPr>
-        <w:pStyle w:val="Listenabsatz"/>
-        <w:numPr>
-          <w:ilvl w:val="0"/>
-          <w:numId w:val="1"/>
-        </w:numPr>
-        <w:jc w:val="both"/>
-        <w:rPr>
-          <w:lang w:val="en-GB"/>
-        </w:rPr>
-      </w:pPr>
-      <w:proofErr w:type="spellStart"/>
-      <w:r>
-        <w:rPr>
-          <w:lang w:val="en-GB"/>
-        </w:rPr>
-        <w:t>xhypo</w:t>
-      </w:r>
-      <w:proofErr w:type="spellEnd"/>
-      <w:r>
-        <w:rPr>
-          <w:lang w:val="en-GB"/>
-        </w:rPr>
-        <w:t>: (1 = yes; 0 = no)</w:t>
-      </w:r>
-    </w:p>
-    <w:p>
-      <w:pPr>
-        <w:pStyle w:val="Listenabsatz"/>
-        <w:numPr>
-          <w:ilvl w:val="0"/>
-          <w:numId w:val="1"/>
-        </w:numPr>
-        <w:jc w:val="both"/>
-        <w:rPr>
-          <w:lang w:val="en-GB"/>
-        </w:rPr>
-      </w:pPr>
-      <w:proofErr w:type="spellStart"/>
-      <w:r>
-        <w:rPr>
-          <w:lang w:val="en-GB"/>
-        </w:rPr>
-        <w:t>oldpeak</w:t>
-      </w:r>
-      <w:proofErr w:type="spellEnd"/>
-      <w:r>
-        <w:rPr>
-          <w:lang w:val="en-GB"/>
-        </w:rPr>
-        <w:t xml:space="preserve"> = ST depression induced by exercise relative to rest</w:t>
+      <w:r>
+        <w:rPr>
+          <w:lang w:val="en-GB"/>
+        </w:rPr>
+        <w:t>trestbpd: resting blood pressure</w:t>
+      </w:r>
+    </w:p>
+    <w:p>
+      <w:pPr>
+        <w:pStyle w:val="Listenabsatz"/>
+        <w:numPr>
+          <w:ilvl w:val="0"/>
+          <w:numId w:val="1"/>
+        </w:numPr>
+        <w:jc w:val="both"/>
+        <w:rPr>
+          <w:lang w:val="en-GB"/>
+        </w:rPr>
+      </w:pPr>
+      <w:r>
+        <w:rPr>
+          <w:lang w:val="en-GB"/>
+        </w:rPr>
+        <w:t>exang: exercise induced angina (1 = yes; 0 = no)</w:t>
+      </w:r>
+    </w:p>
+    <w:p>
+      <w:pPr>
+        <w:pStyle w:val="Listenabsatz"/>
+        <w:numPr>
+          <w:ilvl w:val="0"/>
+          <w:numId w:val="1"/>
+        </w:numPr>
+        <w:jc w:val="both"/>
+        <w:rPr>
+          <w:lang w:val="en-GB"/>
+        </w:rPr>
+      </w:pPr>
+      <w:r>
+        <w:rPr>
+          <w:lang w:val="en-GB"/>
+        </w:rPr>
+        <w:t>xhypo: (1 = yes; 0 = no)</w:t>
+      </w:r>
+    </w:p>
+    <w:p>
+      <w:pPr>
+        <w:pStyle w:val="Listenabsatz"/>
+        <w:numPr>
+          <w:ilvl w:val="0"/>
+          <w:numId w:val="1"/>
+        </w:numPr>
+        <w:jc w:val="both"/>
+        <w:rPr>
+          <w:lang w:val="en-GB"/>
+        </w:rPr>
+      </w:pPr>
+      <w:r>
+        <w:rPr>
+          <w:lang w:val="en-GB"/>
+        </w:rPr>
+        <w:t>oldpeak = ST depression induced by exercise relative to rest</w:t>
       </w:r>
     </w:p>
     <w:p>
@@ -5701,16 +4294,8 @@
         <w:rPr>
           <w:lang w:val="en-GB"/>
         </w:rPr>
-        <w:t xml:space="preserve">Value 3: </w:t>
-      </w:r>
-      <w:proofErr w:type="spellStart"/>
-      <w:r>
-        <w:rPr>
-          <w:lang w:val="en-GB"/>
-        </w:rPr>
-        <w:t>downsloping</w:t>
-      </w:r>
-      <w:proofErr w:type="spellEnd"/>
+        <w:t>Value 3: downsloping</w:t>
+      </w:r>
     </w:p>
     <w:p>
       <w:pPr>
@@ -5766,179 +4351,83 @@
         <w:rPr>
           <w:lang w:val="en-GB"/>
         </w:rPr>
-        <w:t xml:space="preserve">ca: number of major vessels (0-3) </w:t>
-      </w:r>
-      <w:proofErr w:type="spellStart"/>
-      <w:r>
-        <w:rPr>
-          <w:lang w:val="en-GB"/>
-        </w:rPr>
-        <w:t>colored</w:t>
-      </w:r>
-      <w:proofErr w:type="spellEnd"/>
-      <w:r>
-        <w:rPr>
-          <w:lang w:val="en-GB"/>
-        </w:rPr>
-        <w:t xml:space="preserve"> by </w:t>
-      </w:r>
-      <w:proofErr w:type="spellStart"/>
-      <w:r>
-        <w:rPr>
-          <w:lang w:val="en-GB"/>
-        </w:rPr>
-        <w:t>flourosopy</w:t>
-      </w:r>
-      <w:proofErr w:type="spellEnd"/>
-    </w:p>
-    <w:p>
-      <w:pPr>
-        <w:pStyle w:val="Listenabsatz"/>
-        <w:numPr>
-          <w:ilvl w:val="0"/>
-          <w:numId w:val="1"/>
-        </w:numPr>
-        <w:jc w:val="both"/>
-        <w:rPr>
-          <w:lang w:val="en-GB"/>
-        </w:rPr>
-      </w:pPr>
-      <w:proofErr w:type="spellStart"/>
-      <w:r>
-        <w:rPr>
-          <w:lang w:val="en-GB"/>
-        </w:rPr>
-        <w:t>restckm</w:t>
-      </w:r>
-      <w:proofErr w:type="spellEnd"/>
-      <w:r>
-        <w:rPr>
-          <w:lang w:val="en-GB"/>
-        </w:rPr>
-        <w:t>: irrelevant</w:t>
-      </w:r>
-    </w:p>
-    <w:p>
-      <w:pPr>
-        <w:pStyle w:val="Listenabsatz"/>
-        <w:numPr>
-          <w:ilvl w:val="0"/>
-          <w:numId w:val="1"/>
-        </w:numPr>
-        <w:jc w:val="both"/>
-        <w:rPr>
-          <w:lang w:val="en-GB"/>
-        </w:rPr>
-      </w:pPr>
-      <w:proofErr w:type="spellStart"/>
-      <w:r>
-        <w:rPr>
-          <w:lang w:val="en-GB"/>
-        </w:rPr>
-        <w:t>exerckm</w:t>
-      </w:r>
-      <w:proofErr w:type="spellEnd"/>
-      <w:r>
-        <w:rPr>
-          <w:lang w:val="en-GB"/>
-        </w:rPr>
-        <w:t>: irrelevant</w:t>
-      </w:r>
-    </w:p>
-    <w:p>
-      <w:pPr>
-        <w:pStyle w:val="Listenabsatz"/>
-        <w:numPr>
-          <w:ilvl w:val="0"/>
-          <w:numId w:val="1"/>
-        </w:numPr>
-        <w:jc w:val="both"/>
-        <w:rPr>
-          <w:lang w:val="en-GB"/>
-        </w:rPr>
-      </w:pPr>
-      <w:proofErr w:type="spellStart"/>
-      <w:r>
-        <w:rPr>
-          <w:lang w:val="en-GB"/>
-        </w:rPr>
-        <w:t>restef</w:t>
-      </w:r>
-      <w:proofErr w:type="spellEnd"/>
-      <w:r>
-        <w:rPr>
-          <w:lang w:val="en-GB"/>
-        </w:rPr>
-        <w:t xml:space="preserve">: rest </w:t>
-      </w:r>
-      <w:proofErr w:type="spellStart"/>
-      <w:r>
-        <w:rPr>
-          <w:lang w:val="en-GB"/>
-        </w:rPr>
-        <w:t>raidonuclid</w:t>
-      </w:r>
-      <w:proofErr w:type="spellEnd"/>
-      <w:r>
-        <w:rPr>
-          <w:lang w:val="en-GB"/>
-        </w:rPr>
-        <w:t xml:space="preserve"> (</w:t>
-      </w:r>
-      <w:proofErr w:type="spellStart"/>
-      <w:r>
-        <w:rPr>
-          <w:lang w:val="en-GB"/>
-        </w:rPr>
-        <w:t>sp</w:t>
-      </w:r>
-      <w:proofErr w:type="spellEnd"/>
-      <w:r>
-        <w:rPr>
-          <w:lang w:val="en-GB"/>
-        </w:rPr>
-        <w:t>?) ejection fraction</w:t>
-      </w:r>
-    </w:p>
-    <w:p>
-      <w:pPr>
-        <w:pStyle w:val="Listenabsatz"/>
-        <w:numPr>
-          <w:ilvl w:val="0"/>
-          <w:numId w:val="1"/>
-        </w:numPr>
-        <w:jc w:val="both"/>
-        <w:rPr>
-          <w:lang w:val="en-GB"/>
-        </w:rPr>
-      </w:pPr>
-      <w:proofErr w:type="spellStart"/>
-      <w:r>
-        <w:rPr>
-          <w:lang w:val="en-GB"/>
-        </w:rPr>
-        <w:t>restwm</w:t>
-      </w:r>
-      <w:proofErr w:type="spellEnd"/>
-      <w:r>
-        <w:rPr>
-          <w:lang w:val="en-GB"/>
-        </w:rPr>
-        <w:t>: rest wall (</w:t>
-      </w:r>
-      <w:proofErr w:type="spellStart"/>
-      <w:r>
-        <w:rPr>
-          <w:lang w:val="en-GB"/>
-        </w:rPr>
-        <w:t>sp</w:t>
-      </w:r>
-      <w:proofErr w:type="spellEnd"/>
-      <w:r>
-        <w:rPr>
-          <w:lang w:val="en-GB"/>
-        </w:rPr>
-        <w:t>?) motion abnormality</w:t>
+        <w:t>ca: number of major vessels (0-3) colored by flourosopy</w:t>
+      </w:r>
+    </w:p>
+    <w:p>
+      <w:pPr>
+        <w:pStyle w:val="Listenabsatz"/>
+        <w:numPr>
+          <w:ilvl w:val="0"/>
+          <w:numId w:val="1"/>
+        </w:numPr>
+        <w:jc w:val="both"/>
+        <w:rPr>
+          <w:lang w:val="en-GB"/>
+        </w:rPr>
+      </w:pPr>
+      <w:r>
+        <w:rPr>
+          <w:lang w:val="en-GB"/>
+        </w:rPr>
+        <w:t>restckm: irrelevant</w:t>
+      </w:r>
+    </w:p>
+    <w:p>
+      <w:pPr>
+        <w:pStyle w:val="Listenabsatz"/>
+        <w:numPr>
+          <w:ilvl w:val="0"/>
+          <w:numId w:val="1"/>
+        </w:numPr>
+        <w:jc w:val="both"/>
+        <w:rPr>
+          <w:lang w:val="en-GB"/>
+        </w:rPr>
+      </w:pPr>
+      <w:r>
+        <w:rPr>
+          <w:lang w:val="en-GB"/>
+        </w:rPr>
+        <w:t>exerckm: irrelevant</w:t>
+      </w:r>
+    </w:p>
+    <w:p>
+      <w:pPr>
+        <w:pStyle w:val="Listenabsatz"/>
+        <w:numPr>
+          <w:ilvl w:val="0"/>
+          <w:numId w:val="1"/>
+        </w:numPr>
+        <w:jc w:val="both"/>
+        <w:rPr>
+          <w:lang w:val="en-GB"/>
+        </w:rPr>
+      </w:pPr>
+      <w:r>
+        <w:rPr>
+          <w:lang w:val="en-GB"/>
+        </w:rPr>
+        <w:t>restef: rest raidonuclid (sp?) ejection fraction</w:t>
+      </w:r>
+    </w:p>
+    <w:p>
+      <w:pPr>
+        <w:pStyle w:val="Listenabsatz"/>
+        <w:numPr>
+          <w:ilvl w:val="0"/>
+          <w:numId w:val="1"/>
+        </w:numPr>
+        <w:jc w:val="both"/>
+        <w:rPr>
+          <w:lang w:val="en-GB"/>
+        </w:rPr>
+      </w:pPr>
+      <w:r>
+        <w:rPr>
+          <w:lang w:val="en-GB"/>
+        </w:rPr>
+        <w:t>restwm: rest wall (sp?) motion abnormality</w:t>
       </w:r>
     </w:p>
     <w:p>
@@ -6014,212 +4503,102 @@
         <w:rPr>
           <w:lang w:val="en-GB"/>
         </w:rPr>
-        <w:t xml:space="preserve">3 = akinesis or </w:t>
-      </w:r>
-      <w:proofErr w:type="spellStart"/>
-      <w:r>
-        <w:rPr>
-          <w:lang w:val="en-GB"/>
-        </w:rPr>
-        <w:t>dyskmem</w:t>
-      </w:r>
-      <w:proofErr w:type="spellEnd"/>
-      <w:r>
-        <w:rPr>
-          <w:lang w:val="en-GB"/>
-        </w:rPr>
-        <w:t xml:space="preserve"> (</w:t>
-      </w:r>
-      <w:proofErr w:type="spellStart"/>
-      <w:r>
-        <w:rPr>
-          <w:lang w:val="en-GB"/>
-        </w:rPr>
-        <w:t>sp</w:t>
-      </w:r>
-      <w:proofErr w:type="spellEnd"/>
-      <w:r>
-        <w:rPr>
-          <w:lang w:val="en-GB"/>
-        </w:rPr>
-        <w:t>?)</w:t>
-      </w:r>
-    </w:p>
-    <w:p>
-      <w:pPr>
-        <w:pStyle w:val="Listenabsatz"/>
-        <w:numPr>
-          <w:ilvl w:val="0"/>
-          <w:numId w:val="1"/>
-        </w:numPr>
-        <w:jc w:val="both"/>
-        <w:rPr>
-          <w:lang w:val="en-GB"/>
-        </w:rPr>
-      </w:pPr>
-      <w:proofErr w:type="spellStart"/>
-      <w:r>
-        <w:rPr>
-          <w:lang w:val="en-GB"/>
-        </w:rPr>
-        <w:t>exeref</w:t>
-      </w:r>
-      <w:proofErr w:type="spellEnd"/>
-      <w:r>
-        <w:rPr>
-          <w:lang w:val="en-GB"/>
-        </w:rPr>
-        <w:t xml:space="preserve">: exercise </w:t>
-      </w:r>
-      <w:proofErr w:type="spellStart"/>
-      <w:r>
-        <w:rPr>
-          <w:lang w:val="en-GB"/>
-        </w:rPr>
-        <w:t>radinalid</w:t>
-      </w:r>
-      <w:proofErr w:type="spellEnd"/>
-      <w:r>
-        <w:rPr>
-          <w:lang w:val="en-GB"/>
-        </w:rPr>
-        <w:t xml:space="preserve"> (</w:t>
-      </w:r>
-      <w:proofErr w:type="spellStart"/>
-      <w:r>
-        <w:rPr>
-          <w:lang w:val="en-GB"/>
-        </w:rPr>
-        <w:t>sp</w:t>
-      </w:r>
-      <w:proofErr w:type="spellEnd"/>
-      <w:r>
-        <w:rPr>
-          <w:lang w:val="en-GB"/>
-        </w:rPr>
-        <w:t>?) ejection fraction</w:t>
-      </w:r>
-    </w:p>
-    <w:p>
-      <w:pPr>
-        <w:pStyle w:val="Listenabsatz"/>
-        <w:numPr>
-          <w:ilvl w:val="0"/>
-          <w:numId w:val="1"/>
-        </w:numPr>
-        <w:jc w:val="both"/>
-        <w:rPr>
-          <w:lang w:val="en-GB"/>
-        </w:rPr>
-      </w:pPr>
-      <w:proofErr w:type="spellStart"/>
-      <w:r>
-        <w:rPr>
-          <w:lang w:val="en-GB"/>
-        </w:rPr>
-        <w:t>exerwm</w:t>
-      </w:r>
-      <w:proofErr w:type="spellEnd"/>
-      <w:r>
-        <w:rPr>
-          <w:lang w:val="en-GB"/>
-        </w:rPr>
-        <w:t>: exercise wall (</w:t>
-      </w:r>
-      <w:proofErr w:type="spellStart"/>
-      <w:r>
-        <w:rPr>
-          <w:lang w:val="en-GB"/>
-        </w:rPr>
-        <w:t>sp</w:t>
-      </w:r>
-      <w:proofErr w:type="spellEnd"/>
-      <w:r>
-        <w:rPr>
-          <w:lang w:val="en-GB"/>
-        </w:rPr>
-        <w:t xml:space="preserve">?) motion </w:t>
-      </w:r>
-    </w:p>
-    <w:p>
-      <w:pPr>
-        <w:pStyle w:val="Listenabsatz"/>
-        <w:numPr>
-          <w:ilvl w:val="0"/>
-          <w:numId w:val="1"/>
-        </w:numPr>
-        <w:jc w:val="both"/>
-        <w:rPr>
-          <w:lang w:val="en-GB"/>
-        </w:rPr>
-      </w:pPr>
-      <w:proofErr w:type="spellStart"/>
-      <w:r>
-        <w:rPr>
-          <w:lang w:val="en-GB"/>
-        </w:rPr>
-        <w:t>thal</w:t>
-      </w:r>
-      <w:proofErr w:type="spellEnd"/>
-      <w:r>
-        <w:rPr>
-          <w:lang w:val="en-GB"/>
-        </w:rPr>
-        <w:t>: 3 = normal; 6 = fixed defect; 7 = reversable defect</w:t>
-      </w:r>
-    </w:p>
-    <w:p>
-      <w:pPr>
-        <w:pStyle w:val="Listenabsatz"/>
-        <w:numPr>
-          <w:ilvl w:val="0"/>
-          <w:numId w:val="1"/>
-        </w:numPr>
-        <w:jc w:val="both"/>
-        <w:rPr>
-          <w:lang w:val="en-GB"/>
-        </w:rPr>
-      </w:pPr>
-      <w:proofErr w:type="spellStart"/>
-      <w:r>
-        <w:rPr>
-          <w:lang w:val="en-GB"/>
-        </w:rPr>
-        <w:t>thalsev</w:t>
-      </w:r>
-      <w:proofErr w:type="spellEnd"/>
-      <w:r>
-        <w:rPr>
-          <w:lang w:val="en-GB"/>
-        </w:rPr>
-        <w:t>: not used</w:t>
-      </w:r>
-    </w:p>
-    <w:p>
-      <w:pPr>
-        <w:pStyle w:val="Listenabsatz"/>
-        <w:numPr>
-          <w:ilvl w:val="0"/>
-          <w:numId w:val="1"/>
-        </w:numPr>
-        <w:jc w:val="both"/>
-        <w:rPr>
-          <w:lang w:val="en-GB"/>
-        </w:rPr>
-      </w:pPr>
-      <w:proofErr w:type="spellStart"/>
-      <w:r>
-        <w:rPr>
-          <w:lang w:val="en-GB"/>
-        </w:rPr>
-        <w:t>thalpul</w:t>
-      </w:r>
-      <w:proofErr w:type="spellEnd"/>
-      <w:r>
-        <w:rPr>
-          <w:lang w:val="en-GB"/>
-        </w:rPr>
-        <w:t>: not used</w:t>
+        <w:t>3 = akinesis or dyskmem (sp?)</w:t>
+      </w:r>
+    </w:p>
+    <w:p>
+      <w:pPr>
+        <w:pStyle w:val="Listenabsatz"/>
+        <w:numPr>
+          <w:ilvl w:val="0"/>
+          <w:numId w:val="1"/>
+        </w:numPr>
+        <w:jc w:val="both"/>
+        <w:rPr>
+          <w:lang w:val="en-GB"/>
+        </w:rPr>
+      </w:pPr>
+      <w:r>
+        <w:rPr>
+          <w:lang w:val="en-GB"/>
+        </w:rPr>
+        <w:t>exeref: exercise radinalid (sp?) ejection fraction</w:t>
+      </w:r>
+    </w:p>
+    <w:p>
+      <w:pPr>
+        <w:pStyle w:val="Listenabsatz"/>
+        <w:numPr>
+          <w:ilvl w:val="0"/>
+          <w:numId w:val="1"/>
+        </w:numPr>
+        <w:jc w:val="both"/>
+        <w:rPr>
+          <w:lang w:val="en-GB"/>
+        </w:rPr>
+      </w:pPr>
+      <w:r>
+        <w:rPr>
+          <w:lang w:val="en-GB"/>
+        </w:rPr>
+        <w:t xml:space="preserve">exerwm: exercise wall (sp?) motion </w:t>
+      </w:r>
+    </w:p>
+    <w:p>
+      <w:pPr>
+        <w:pStyle w:val="Listenabsatz"/>
+        <w:numPr>
+          <w:ilvl w:val="0"/>
+          <w:numId w:val="1"/>
+        </w:numPr>
+        <w:jc w:val="both"/>
+        <w:rPr>
+          <w:lang w:val="en-GB"/>
+        </w:rPr>
+      </w:pPr>
+      <w:r>
+        <w:rPr>
+          <w:lang w:val="en-GB"/>
+        </w:rPr>
+        <w:t>thal: 3 = normal; 6 = fixed defect; 7 = reversable defect</w:t>
+      </w:r>
+    </w:p>
+    <w:p>
+      <w:pPr>
+        <w:pStyle w:val="Listenabsatz"/>
+        <w:numPr>
+          <w:ilvl w:val="0"/>
+          <w:numId w:val="1"/>
+        </w:numPr>
+        <w:jc w:val="both"/>
+        <w:rPr>
+          <w:lang w:val="en-GB"/>
+        </w:rPr>
+      </w:pPr>
+      <w:r>
+        <w:rPr>
+          <w:lang w:val="en-GB"/>
+        </w:rPr>
+        <w:t>thalsev: not used</w:t>
+      </w:r>
+    </w:p>
+    <w:p>
+      <w:pPr>
+        <w:pStyle w:val="Listenabsatz"/>
+        <w:numPr>
+          <w:ilvl w:val="0"/>
+          <w:numId w:val="1"/>
+        </w:numPr>
+        <w:jc w:val="both"/>
+        <w:rPr>
+          <w:lang w:val="en-GB"/>
+        </w:rPr>
+      </w:pPr>
+      <w:r>
+        <w:rPr>
+          <w:lang w:val="en-GB"/>
+        </w:rPr>
+        <w:t>thalpul: not used</w:t>
       </w:r>
     </w:p>
     <w:p>
@@ -6253,184 +4632,68 @@
           <w:lang w:val="en-GB"/>
         </w:rPr>
       </w:pPr>
-      <w:proofErr w:type="spellStart"/>
-      <w:r>
-        <w:rPr>
-          <w:lang w:val="en-GB"/>
-        </w:rPr>
-        <w:t>cmo</w:t>
-      </w:r>
-      <w:proofErr w:type="spellEnd"/>
-      <w:r>
-        <w:rPr>
-          <w:lang w:val="en-GB"/>
-        </w:rPr>
-        <w:t xml:space="preserve">: month of cardiac </w:t>
-      </w:r>
-      <w:proofErr w:type="spellStart"/>
-      <w:r>
-        <w:rPr>
-          <w:lang w:val="en-GB"/>
-        </w:rPr>
-        <w:t>cath</w:t>
-      </w:r>
-      <w:proofErr w:type="spellEnd"/>
-      <w:r>
-        <w:rPr>
-          <w:lang w:val="en-GB"/>
-        </w:rPr>
-        <w:t xml:space="preserve"> (</w:t>
-      </w:r>
-      <w:proofErr w:type="spellStart"/>
-      <w:r>
-        <w:rPr>
-          <w:lang w:val="en-GB"/>
-        </w:rPr>
-        <w:t>sp</w:t>
-      </w:r>
-      <w:proofErr w:type="spellEnd"/>
-      <w:r>
-        <w:rPr>
-          <w:lang w:val="en-GB"/>
-        </w:rPr>
-        <w:t>?)  (perhaps "call")</w:t>
-      </w:r>
-    </w:p>
-    <w:p>
-      <w:pPr>
-        <w:pStyle w:val="Listenabsatz"/>
-        <w:numPr>
-          <w:ilvl w:val="0"/>
-          <w:numId w:val="1"/>
-        </w:numPr>
-        <w:jc w:val="both"/>
-        <w:rPr>
-          <w:lang w:val="en-GB"/>
-        </w:rPr>
-      </w:pPr>
-      <w:proofErr w:type="spellStart"/>
-      <w:r>
-        <w:rPr>
-          <w:lang w:val="en-GB"/>
-        </w:rPr>
-        <w:t>cday</w:t>
-      </w:r>
-      <w:proofErr w:type="spellEnd"/>
-      <w:r>
-        <w:rPr>
-          <w:lang w:val="en-GB"/>
-        </w:rPr>
-        <w:t xml:space="preserve">: day of cardiac </w:t>
-      </w:r>
-      <w:proofErr w:type="spellStart"/>
-      <w:r>
-        <w:rPr>
-          <w:lang w:val="en-GB"/>
-        </w:rPr>
-        <w:t>cath</w:t>
-      </w:r>
-      <w:proofErr w:type="spellEnd"/>
-      <w:r>
-        <w:rPr>
-          <w:lang w:val="en-GB"/>
-        </w:rPr>
-        <w:t xml:space="preserve"> (</w:t>
-      </w:r>
-      <w:proofErr w:type="spellStart"/>
-      <w:r>
-        <w:rPr>
-          <w:lang w:val="en-GB"/>
-        </w:rPr>
-        <w:t>sp</w:t>
-      </w:r>
-      <w:proofErr w:type="spellEnd"/>
-      <w:r>
-        <w:rPr>
-          <w:lang w:val="en-GB"/>
-        </w:rPr>
-        <w:t>?)</w:t>
-      </w:r>
-    </w:p>
-    <w:p>
-      <w:pPr>
-        <w:pStyle w:val="Listenabsatz"/>
-        <w:numPr>
-          <w:ilvl w:val="0"/>
-          <w:numId w:val="1"/>
-        </w:numPr>
-        <w:jc w:val="both"/>
-        <w:rPr>
-          <w:lang w:val="en-GB"/>
-        </w:rPr>
-      </w:pPr>
-      <w:proofErr w:type="spellStart"/>
-      <w:r>
-        <w:rPr>
-          <w:lang w:val="en-GB"/>
-        </w:rPr>
-        <w:t>cyr</w:t>
-      </w:r>
-      <w:proofErr w:type="spellEnd"/>
-      <w:r>
-        <w:rPr>
-          <w:lang w:val="en-GB"/>
-        </w:rPr>
-        <w:t xml:space="preserve">: year of cardiac </w:t>
-      </w:r>
-      <w:proofErr w:type="spellStart"/>
-      <w:r>
-        <w:rPr>
-          <w:lang w:val="en-GB"/>
-        </w:rPr>
-        <w:t>cath</w:t>
-      </w:r>
-      <w:proofErr w:type="spellEnd"/>
-      <w:r>
-        <w:rPr>
-          <w:lang w:val="en-GB"/>
-        </w:rPr>
-        <w:t xml:space="preserve"> (</w:t>
-      </w:r>
-      <w:proofErr w:type="spellStart"/>
-      <w:r>
-        <w:rPr>
-          <w:lang w:val="en-GB"/>
-        </w:rPr>
-        <w:t>sp</w:t>
-      </w:r>
-      <w:proofErr w:type="spellEnd"/>
-      <w:r>
-        <w:rPr>
-          <w:lang w:val="en-GB"/>
-        </w:rPr>
-        <w:t>?)</w:t>
-      </w:r>
-    </w:p>
-    <w:p>
-      <w:pPr>
-        <w:pStyle w:val="Listenabsatz"/>
-        <w:numPr>
-          <w:ilvl w:val="0"/>
-          <w:numId w:val="1"/>
-        </w:numPr>
-        <w:jc w:val="both"/>
-        <w:rPr>
-          <w:lang w:val="en-GB"/>
-        </w:rPr>
-      </w:pPr>
-      <w:proofErr w:type="spellStart"/>
-      <w:r>
-        <w:rPr>
-          <w:lang w:val="en-GB"/>
-        </w:rPr>
-        <w:t>num</w:t>
-      </w:r>
-      <w:proofErr w:type="spellEnd"/>
-      <w:r>
-        <w:rPr>
-          <w:lang w:val="en-GB"/>
-        </w:rPr>
-        <w:t>: diagnosis of heart disease (angiographic disease status)</w:t>
+      <w:r>
+        <w:rPr>
+          <w:lang w:val="en-GB"/>
+        </w:rPr>
+        <w:t>cmo: month of cardiac cath (sp?)  (perhaps "call")</w:t>
+      </w:r>
+    </w:p>
+    <w:p>
+      <w:pPr>
+        <w:pStyle w:val="Listenabsatz"/>
+        <w:numPr>
+          <w:ilvl w:val="0"/>
+          <w:numId w:val="1"/>
+        </w:numPr>
+        <w:jc w:val="both"/>
+        <w:rPr>
+          <w:lang w:val="en-GB"/>
+        </w:rPr>
+      </w:pPr>
+      <w:r>
+        <w:rPr>
+          <w:lang w:val="en-GB"/>
+        </w:rPr>
+        <w:t>cday: day of cardiac cath (sp?)</w:t>
+      </w:r>
+    </w:p>
+    <w:p>
+      <w:pPr>
+        <w:pStyle w:val="Listenabsatz"/>
+        <w:numPr>
+          <w:ilvl w:val="0"/>
+          <w:numId w:val="1"/>
+        </w:numPr>
+        <w:jc w:val="both"/>
+        <w:rPr>
+          <w:lang w:val="en-GB"/>
+        </w:rPr>
+      </w:pPr>
+      <w:r>
+        <w:rPr>
+          <w:lang w:val="en-GB"/>
+        </w:rPr>
+        <w:t>cyr: year of cardiac cath (sp?)</w:t>
+      </w:r>
+    </w:p>
+    <w:p>
+      <w:pPr>
+        <w:pStyle w:val="Listenabsatz"/>
+        <w:numPr>
+          <w:ilvl w:val="0"/>
+          <w:numId w:val="1"/>
+        </w:numPr>
+        <w:jc w:val="both"/>
+        <w:rPr>
+          <w:lang w:val="en-GB"/>
+        </w:rPr>
+      </w:pPr>
+      <w:r>
+        <w:rPr>
+          <w:lang w:val="en-GB"/>
+        </w:rPr>
+        <w:t>num: diagnosis of heart disease (angiographic disease status)</w:t>
       </w:r>
     </w:p>
     <w:p>
@@ -6499,49 +4762,44 @@
           <w:lang w:val="en-GB"/>
         </w:rPr>
       </w:pPr>
-      <w:proofErr w:type="spellStart"/>
       <w:r>
         <w:rPr>
           <w:lang w:val="en-GB"/>
         </w:rPr>
         <w:t>lmt</w:t>
       </w:r>
-      <w:proofErr w:type="spellEnd"/>
-    </w:p>
-    <w:p>
-      <w:pPr>
-        <w:pStyle w:val="Listenabsatz"/>
-        <w:numPr>
-          <w:ilvl w:val="0"/>
-          <w:numId w:val="1"/>
-        </w:numPr>
-        <w:jc w:val="both"/>
-        <w:rPr>
-          <w:lang w:val="en-GB"/>
-        </w:rPr>
-      </w:pPr>
-      <w:proofErr w:type="spellStart"/>
+    </w:p>
+    <w:p>
+      <w:pPr>
+        <w:pStyle w:val="Listenabsatz"/>
+        <w:numPr>
+          <w:ilvl w:val="0"/>
+          <w:numId w:val="1"/>
+        </w:numPr>
+        <w:jc w:val="both"/>
+        <w:rPr>
+          <w:lang w:val="en-GB"/>
+        </w:rPr>
+      </w:pPr>
       <w:r>
         <w:rPr>
           <w:lang w:val="en-GB"/>
         </w:rPr>
         <w:t>ladprox</w:t>
       </w:r>
-      <w:proofErr w:type="spellEnd"/>
-    </w:p>
-    <w:p>
-      <w:pPr>
-        <w:pStyle w:val="Listenabsatz"/>
-        <w:numPr>
-          <w:ilvl w:val="0"/>
-          <w:numId w:val="1"/>
-        </w:numPr>
-        <w:jc w:val="both"/>
-        <w:rPr>
-          <w:lang w:val="en-GB"/>
-        </w:rPr>
-      </w:pPr>
-      <w:proofErr w:type="spellStart"/>
+    </w:p>
+    <w:p>
+      <w:pPr>
+        <w:pStyle w:val="Listenabsatz"/>
+        <w:numPr>
+          <w:ilvl w:val="0"/>
+          <w:numId w:val="1"/>
+        </w:numPr>
+        <w:jc w:val="both"/>
+        <w:rPr>
+          <w:lang w:val="en-GB"/>
+        </w:rPr>
+      </w:pPr>
       <w:r>
         <w:rPr>
           <w:lang w:val="en-GB"/>
@@ -6549,49 +4807,44 @@
         <w:lastRenderedPageBreak/>
         <w:t>laddist</w:t>
       </w:r>
-      <w:proofErr w:type="spellEnd"/>
-    </w:p>
-    <w:p>
-      <w:pPr>
-        <w:pStyle w:val="Listenabsatz"/>
-        <w:numPr>
-          <w:ilvl w:val="0"/>
-          <w:numId w:val="1"/>
-        </w:numPr>
-        <w:jc w:val="both"/>
-        <w:rPr>
-          <w:lang w:val="en-GB"/>
-        </w:rPr>
-      </w:pPr>
-      <w:proofErr w:type="spellStart"/>
+    </w:p>
+    <w:p>
+      <w:pPr>
+        <w:pStyle w:val="Listenabsatz"/>
+        <w:numPr>
+          <w:ilvl w:val="0"/>
+          <w:numId w:val="1"/>
+        </w:numPr>
+        <w:jc w:val="both"/>
+        <w:rPr>
+          <w:lang w:val="en-GB"/>
+        </w:rPr>
+      </w:pPr>
       <w:r>
         <w:rPr>
           <w:lang w:val="en-GB"/>
         </w:rPr>
         <w:t>diag</w:t>
       </w:r>
-      <w:proofErr w:type="spellEnd"/>
-    </w:p>
-    <w:p>
-      <w:pPr>
-        <w:pStyle w:val="Listenabsatz"/>
-        <w:numPr>
-          <w:ilvl w:val="0"/>
-          <w:numId w:val="1"/>
-        </w:numPr>
-        <w:jc w:val="both"/>
-        <w:rPr>
-          <w:lang w:val="en-GB"/>
-        </w:rPr>
-      </w:pPr>
-      <w:proofErr w:type="spellStart"/>
+    </w:p>
+    <w:p>
+      <w:pPr>
+        <w:pStyle w:val="Listenabsatz"/>
+        <w:numPr>
+          <w:ilvl w:val="0"/>
+          <w:numId w:val="1"/>
+        </w:numPr>
+        <w:jc w:val="both"/>
+        <w:rPr>
+          <w:lang w:val="en-GB"/>
+        </w:rPr>
+      </w:pPr>
       <w:r>
         <w:rPr>
           <w:lang w:val="en-GB"/>
         </w:rPr>
         <w:t>cxmain</w:t>
       </w:r>
-      <w:proofErr w:type="spellEnd"/>
     </w:p>
     <w:p>
       <w:pPr>
@@ -6662,35 +4915,31 @@
           <w:lang w:val="en-GB"/>
         </w:rPr>
       </w:pPr>
-      <w:proofErr w:type="spellStart"/>
       <w:r>
         <w:rPr>
           <w:lang w:val="en-GB"/>
         </w:rPr>
         <w:t>rcaprox</w:t>
       </w:r>
-      <w:proofErr w:type="spellEnd"/>
-    </w:p>
-    <w:p>
-      <w:pPr>
-        <w:pStyle w:val="Listenabsatz"/>
-        <w:numPr>
-          <w:ilvl w:val="0"/>
-          <w:numId w:val="1"/>
-        </w:numPr>
-        <w:jc w:val="both"/>
-        <w:rPr>
-          <w:lang w:val="en-GB"/>
-        </w:rPr>
-      </w:pPr>
-      <w:proofErr w:type="spellStart"/>
+    </w:p>
+    <w:p>
+      <w:pPr>
+        <w:pStyle w:val="Listenabsatz"/>
+        <w:numPr>
+          <w:ilvl w:val="0"/>
+          <w:numId w:val="1"/>
+        </w:numPr>
+        <w:jc w:val="both"/>
+        <w:rPr>
+          <w:lang w:val="en-GB"/>
+        </w:rPr>
+      </w:pPr>
       <w:r>
         <w:rPr>
           <w:lang w:val="en-GB"/>
         </w:rPr>
         <w:t>rcadist</w:t>
       </w:r>
-      <w:proofErr w:type="spellEnd"/>
     </w:p>
     <w:p>
       <w:pPr>
@@ -6780,46 +5029,30 @@
           <w:lang w:val="en-GB"/>
         </w:rPr>
       </w:pPr>
-      <w:proofErr w:type="spellStart"/>
-      <w:r>
-        <w:rPr>
-          <w:lang w:val="en-GB"/>
-        </w:rPr>
-        <w:t>lvf</w:t>
-      </w:r>
-      <w:proofErr w:type="spellEnd"/>
-      <w:r>
-        <w:rPr>
-          <w:lang w:val="en-GB"/>
-        </w:rPr>
-        <w:t>: not used</w:t>
-      </w:r>
-    </w:p>
-    <w:p>
-      <w:pPr>
-        <w:pStyle w:val="Listenabsatz"/>
-        <w:numPr>
-          <w:ilvl w:val="0"/>
-          <w:numId w:val="1"/>
-        </w:numPr>
-        <w:jc w:val="both"/>
-        <w:rPr>
-          <w:lang w:val="en-GB"/>
-        </w:rPr>
-      </w:pPr>
-      <w:proofErr w:type="spellStart"/>
-      <w:r>
-        <w:rPr>
-          <w:lang w:val="en-GB"/>
-        </w:rPr>
-        <w:t>cathef</w:t>
-      </w:r>
-      <w:proofErr w:type="spellEnd"/>
-      <w:r>
-        <w:rPr>
-          <w:lang w:val="en-GB"/>
-        </w:rPr>
-        <w:t>: not used</w:t>
+      <w:r>
+        <w:rPr>
+          <w:lang w:val="en-GB"/>
+        </w:rPr>
+        <w:t>lvf: not used</w:t>
+      </w:r>
+    </w:p>
+    <w:p>
+      <w:pPr>
+        <w:pStyle w:val="Listenabsatz"/>
+        <w:numPr>
+          <w:ilvl w:val="0"/>
+          <w:numId w:val="1"/>
+        </w:numPr>
+        <w:jc w:val="both"/>
+        <w:rPr>
+          <w:lang w:val="en-GB"/>
+        </w:rPr>
+      </w:pPr>
+      <w:r>
+        <w:rPr>
+          <w:lang w:val="en-GB"/>
+        </w:rPr>
+        <w:t>cathef: not used</w:t>
       </w:r>
     </w:p>
     <w:p>

</xml_diff>